<commit_message>
Update 1:44 Day 6
</commit_message>
<xml_diff>
--- a/rangemap_functions.docx
+++ b/rangemap_functions.docx
@@ -6312,6 +6312,7 @@
           <w:rFonts w:ascii="Courier New" w:eastAsia="Times New Roman" w:hAnsi="Courier New" w:cs="Courier New"/>
           <w:sz w:val="18"/>
           <w:szCs w:val="20"/>
+          <w:lang w:val="es-ES"/>
         </w:rPr>
       </w:pPr>
       <w:proofErr w:type="spellStart"/>
@@ -6320,6 +6321,7 @@
           <w:rFonts w:ascii="Courier New" w:eastAsia="Times New Roman" w:hAnsi="Courier New" w:cs="Courier New"/>
           <w:sz w:val="18"/>
           <w:szCs w:val="20"/>
+          <w:lang w:val="es-ES"/>
         </w:rPr>
         <w:t>occ_g</w:t>
       </w:r>
@@ -6329,6 +6331,7 @@
           <w:rFonts w:ascii="Courier New" w:eastAsia="Times New Roman" w:hAnsi="Courier New" w:cs="Courier New"/>
           <w:sz w:val="18"/>
           <w:szCs w:val="20"/>
+          <w:lang w:val="es-ES"/>
         </w:rPr>
         <w:t xml:space="preserve"> &lt;- </w:t>
       </w:r>
@@ -6338,6 +6341,7 @@
           <w:rFonts w:ascii="Courier New" w:eastAsia="Times New Roman" w:hAnsi="Courier New" w:cs="Courier New"/>
           <w:sz w:val="18"/>
           <w:szCs w:val="20"/>
+          <w:lang w:val="es-ES"/>
         </w:rPr>
         <w:t>occ</w:t>
       </w:r>
@@ -6348,6 +6352,7 @@
           <w:rFonts w:ascii="Courier New" w:eastAsia="Times New Roman" w:hAnsi="Courier New" w:cs="Courier New"/>
           <w:sz w:val="18"/>
           <w:szCs w:val="20"/>
+          <w:lang w:val="es-ES"/>
         </w:rPr>
         <w:t>[!is.na</w:t>
       </w:r>
@@ -6357,6 +6362,7 @@
           <w:rFonts w:ascii="Courier New" w:eastAsia="Times New Roman" w:hAnsi="Courier New" w:cs="Courier New"/>
           <w:sz w:val="18"/>
           <w:szCs w:val="20"/>
+          <w:lang w:val="es-ES"/>
         </w:rPr>
         <w:t>(</w:t>
       </w:r>
@@ -6366,6 +6372,7 @@
           <w:rFonts w:ascii="Courier New" w:eastAsia="Times New Roman" w:hAnsi="Courier New" w:cs="Courier New"/>
           <w:sz w:val="18"/>
           <w:szCs w:val="20"/>
+          <w:lang w:val="es-ES"/>
         </w:rPr>
         <w:t>occ$decimalLatitude</w:t>
       </w:r>
@@ -6375,6 +6382,7 @@
           <w:rFonts w:ascii="Courier New" w:eastAsia="Times New Roman" w:hAnsi="Courier New" w:cs="Courier New"/>
           <w:sz w:val="18"/>
           <w:szCs w:val="20"/>
+          <w:lang w:val="es-ES"/>
         </w:rPr>
         <w:t>) &amp; !is.na(</w:t>
       </w:r>
@@ -6384,6 +6392,7 @@
           <w:rFonts w:ascii="Courier New" w:eastAsia="Times New Roman" w:hAnsi="Courier New" w:cs="Courier New"/>
           <w:sz w:val="18"/>
           <w:szCs w:val="20"/>
+          <w:lang w:val="es-ES"/>
         </w:rPr>
         <w:t>occ$decimalLongitude</w:t>
       </w:r>
@@ -6393,6 +6402,7 @@
           <w:rFonts w:ascii="Courier New" w:eastAsia="Times New Roman" w:hAnsi="Courier New" w:cs="Courier New"/>
           <w:sz w:val="18"/>
           <w:szCs w:val="20"/>
+          <w:lang w:val="es-ES"/>
         </w:rPr>
         <w:t>),]</w:t>
       </w:r>
@@ -6422,6 +6432,7 @@
           <w:rFonts w:ascii="Courier New" w:eastAsia="Times New Roman" w:hAnsi="Courier New" w:cs="Courier New"/>
           <w:sz w:val="18"/>
           <w:szCs w:val="20"/>
+          <w:lang w:val="es-ES"/>
         </w:rPr>
       </w:pPr>
     </w:p>
@@ -7925,6 +7936,7 @@
           <w:rFonts w:ascii="Courier New" w:eastAsia="Times New Roman" w:hAnsi="Courier New" w:cs="Courier New"/>
           <w:sz w:val="18"/>
           <w:szCs w:val="20"/>
+          <w:lang w:val="es-ES"/>
         </w:rPr>
       </w:pPr>
       <w:proofErr w:type="spellStart"/>
@@ -7933,6 +7945,7 @@
           <w:rFonts w:ascii="Courier New" w:eastAsia="Times New Roman" w:hAnsi="Courier New" w:cs="Courier New"/>
           <w:sz w:val="18"/>
           <w:szCs w:val="20"/>
+          <w:lang w:val="es-ES"/>
         </w:rPr>
         <w:t>occ_g</w:t>
       </w:r>
@@ -7942,6 +7955,7 @@
           <w:rFonts w:ascii="Courier New" w:eastAsia="Times New Roman" w:hAnsi="Courier New" w:cs="Courier New"/>
           <w:sz w:val="18"/>
           <w:szCs w:val="20"/>
+          <w:lang w:val="es-ES"/>
         </w:rPr>
         <w:t xml:space="preserve"> &lt;- </w:t>
       </w:r>
@@ -7951,6 +7965,7 @@
           <w:rFonts w:ascii="Courier New" w:eastAsia="Times New Roman" w:hAnsi="Courier New" w:cs="Courier New"/>
           <w:sz w:val="18"/>
           <w:szCs w:val="20"/>
+          <w:lang w:val="es-ES"/>
         </w:rPr>
         <w:t>occ</w:t>
       </w:r>
@@ -7961,6 +7976,7 @@
           <w:rFonts w:ascii="Courier New" w:eastAsia="Times New Roman" w:hAnsi="Courier New" w:cs="Courier New"/>
           <w:sz w:val="18"/>
           <w:szCs w:val="20"/>
+          <w:lang w:val="es-ES"/>
         </w:rPr>
         <w:t>[!is.na</w:t>
       </w:r>
@@ -7970,6 +7986,7 @@
           <w:rFonts w:ascii="Courier New" w:eastAsia="Times New Roman" w:hAnsi="Courier New" w:cs="Courier New"/>
           <w:sz w:val="18"/>
           <w:szCs w:val="20"/>
+          <w:lang w:val="es-ES"/>
         </w:rPr>
         <w:t>(</w:t>
       </w:r>
@@ -7979,6 +7996,7 @@
           <w:rFonts w:ascii="Courier New" w:eastAsia="Times New Roman" w:hAnsi="Courier New" w:cs="Courier New"/>
           <w:sz w:val="18"/>
           <w:szCs w:val="20"/>
+          <w:lang w:val="es-ES"/>
         </w:rPr>
         <w:t>occ$decimalLatitude</w:t>
       </w:r>
@@ -7988,6 +8006,7 @@
           <w:rFonts w:ascii="Courier New" w:eastAsia="Times New Roman" w:hAnsi="Courier New" w:cs="Courier New"/>
           <w:sz w:val="18"/>
           <w:szCs w:val="20"/>
+          <w:lang w:val="es-ES"/>
         </w:rPr>
         <w:t>) &amp; !is.na(</w:t>
       </w:r>
@@ -7997,6 +8016,7 @@
           <w:rFonts w:ascii="Courier New" w:eastAsia="Times New Roman" w:hAnsi="Courier New" w:cs="Courier New"/>
           <w:sz w:val="18"/>
           <w:szCs w:val="20"/>
+          <w:lang w:val="es-ES"/>
         </w:rPr>
         <w:t>occ$decimalLongitude</w:t>
       </w:r>
@@ -8006,6 +8026,7 @@
           <w:rFonts w:ascii="Courier New" w:eastAsia="Times New Roman" w:hAnsi="Courier New" w:cs="Courier New"/>
           <w:sz w:val="18"/>
           <w:szCs w:val="20"/>
+          <w:lang w:val="es-ES"/>
         </w:rPr>
         <w:t>),]</w:t>
       </w:r>
@@ -8035,6 +8056,7 @@
           <w:rFonts w:ascii="Courier New" w:eastAsia="Times New Roman" w:hAnsi="Courier New" w:cs="Courier New"/>
           <w:sz w:val="18"/>
           <w:szCs w:val="20"/>
+          <w:lang w:val="es-ES"/>
         </w:rPr>
       </w:pPr>
     </w:p>
@@ -9105,8 +9127,3333 @@
           <w:sz w:val="20"/>
         </w:rPr>
       </w:pPr>
+    </w:p>
+    <w:tbl>
+      <w:tblPr>
+        <w:tblW w:w="5000" w:type="pct"/>
+        <w:tblCellSpacing w:w="15" w:type="dxa"/>
+        <w:tblCellMar>
+          <w:top w:w="15" w:type="dxa"/>
+          <w:left w:w="15" w:type="dxa"/>
+          <w:bottom w:w="15" w:type="dxa"/>
+          <w:right w:w="15" w:type="dxa"/>
+        </w:tblCellMar>
+        <w:tblLook w:val="04A0" w:firstRow="1" w:lastRow="0" w:firstColumn="1" w:lastColumn="0" w:noHBand="0" w:noVBand="1"/>
+        <w:tblDescription w:val="page for rangemap_tsa {rangemap}"/>
+      </w:tblPr>
+      <w:tblGrid>
+        <w:gridCol w:w="5639"/>
+        <w:gridCol w:w="3721"/>
+      </w:tblGrid>
+      <w:tr>
+        <w:trPr>
+          <w:tblCellSpacing w:w="15" w:type="dxa"/>
+        </w:trPr>
+        <w:tc>
+          <w:tcPr>
+            <w:tcW w:w="0" w:type="auto"/>
+            <w:vAlign w:val="center"/>
+            <w:hideMark/>
+          </w:tcPr>
+          <w:p>
+            <w:pPr>
+              <w:rPr>
+                <w:rFonts w:ascii="Arial" w:hAnsi="Arial" w:cs="Arial"/>
+                <w:sz w:val="18"/>
+                <w:szCs w:val="20"/>
+              </w:rPr>
+            </w:pPr>
+            <w:r>
+              <w:rPr>
+                <w:rFonts w:ascii="Arial" w:hAnsi="Arial" w:cs="Arial"/>
+                <w:sz w:val="18"/>
+                <w:szCs w:val="20"/>
+              </w:rPr>
+              <w:t>rangemap_tsa {</w:t>
+            </w:r>
+            <w:proofErr w:type="spellStart"/>
+            <w:r>
+              <w:rPr>
+                <w:rFonts w:ascii="Arial" w:hAnsi="Arial" w:cs="Arial"/>
+                <w:sz w:val="18"/>
+                <w:szCs w:val="20"/>
+              </w:rPr>
+              <w:t>rangemap</w:t>
+            </w:r>
+            <w:proofErr w:type="spellEnd"/>
+            <w:r>
+              <w:rPr>
+                <w:rFonts w:ascii="Arial" w:hAnsi="Arial" w:cs="Arial"/>
+                <w:sz w:val="18"/>
+                <w:szCs w:val="20"/>
+              </w:rPr>
+              <w:t>}</w:t>
+            </w:r>
+          </w:p>
+        </w:tc>
+        <w:tc>
+          <w:tcPr>
+            <w:tcW w:w="0" w:type="auto"/>
+            <w:vAlign w:val="center"/>
+            <w:hideMark/>
+          </w:tcPr>
+          <w:p>
+            <w:pPr>
+              <w:jc w:val="right"/>
+              <w:rPr>
+                <w:rFonts w:ascii="Arial" w:hAnsi="Arial" w:cs="Arial"/>
+                <w:sz w:val="18"/>
+                <w:szCs w:val="20"/>
+              </w:rPr>
+            </w:pPr>
+            <w:r>
+              <w:rPr>
+                <w:rFonts w:ascii="Arial" w:hAnsi="Arial" w:cs="Arial"/>
+                <w:sz w:val="18"/>
+                <w:szCs w:val="20"/>
+              </w:rPr>
+              <w:t>R Documentation</w:t>
+            </w:r>
+          </w:p>
+        </w:tc>
+      </w:tr>
+    </w:tbl>
+    <w:p>
+      <w:pPr>
+        <w:pStyle w:val="Heading2"/>
+        <w:rPr>
+          <w:rFonts w:ascii="Arial" w:hAnsi="Arial" w:cs="Arial"/>
+          <w:b w:val="0"/>
+          <w:bCs w:val="0"/>
+          <w:sz w:val="28"/>
+          <w:szCs w:val="48"/>
+        </w:rPr>
+      </w:pPr>
+      <w:r>
+        <w:rPr>
+          <w:rFonts w:ascii="Arial" w:hAnsi="Arial" w:cs="Arial"/>
+          <w:b w:val="0"/>
+          <w:bCs w:val="0"/>
+          <w:sz w:val="28"/>
+          <w:szCs w:val="48"/>
+        </w:rPr>
+        <w:t>Species distributional ranges based on a trend surface analysis</w:t>
+      </w:r>
+    </w:p>
+    <w:p>
+      <w:pPr>
+        <w:pStyle w:val="Heading3"/>
+        <w:rPr>
+          <w:rFonts w:ascii="Arial" w:hAnsi="Arial" w:cs="Arial"/>
+          <w:sz w:val="20"/>
+        </w:rPr>
+      </w:pPr>
+      <w:r>
+        <w:rPr>
+          <w:rFonts w:ascii="Arial" w:hAnsi="Arial" w:cs="Arial"/>
+          <w:sz w:val="20"/>
+        </w:rPr>
+        <w:t>Description</w:t>
+      </w:r>
+    </w:p>
+    <w:p>
+      <w:pPr>
+        <w:pStyle w:val="NormalWeb"/>
+        <w:rPr>
+          <w:rFonts w:ascii="Arial" w:hAnsi="Arial" w:cs="Arial"/>
+          <w:sz w:val="18"/>
+          <w:szCs w:val="20"/>
+        </w:rPr>
+      </w:pPr>
+      <w:r>
+        <w:rPr>
+          <w:rFonts w:ascii="Arial" w:hAnsi="Arial" w:cs="Arial"/>
+          <w:sz w:val="18"/>
+          <w:szCs w:val="20"/>
+        </w:rPr>
+        <w:t xml:space="preserve">rangemap_tsa generates species range polygons for a given species </w:t>
+      </w:r>
+      <w:proofErr w:type="gramStart"/>
+      <w:r>
+        <w:rPr>
+          <w:rFonts w:ascii="Arial" w:hAnsi="Arial" w:cs="Arial"/>
+          <w:sz w:val="18"/>
+          <w:szCs w:val="20"/>
+        </w:rPr>
+        <w:t>using .</w:t>
+      </w:r>
+      <w:proofErr w:type="gramEnd"/>
+    </w:p>
+    <w:p>
+      <w:pPr>
+        <w:pStyle w:val="Heading3"/>
+        <w:rPr>
+          <w:rFonts w:ascii="Arial" w:hAnsi="Arial" w:cs="Arial"/>
+          <w:sz w:val="20"/>
+        </w:rPr>
+      </w:pPr>
+      <w:r>
+        <w:rPr>
+          <w:rFonts w:ascii="Arial" w:hAnsi="Arial" w:cs="Arial"/>
+          <w:sz w:val="20"/>
+        </w:rPr>
+        <w:t>Usage</w:t>
+      </w:r>
+    </w:p>
+    <w:p>
+      <w:pPr>
+        <w:pStyle w:val="HTMLPreformatted"/>
+        <w:rPr>
+          <w:sz w:val="18"/>
+        </w:rPr>
+      </w:pPr>
+      <w:r>
+        <w:rPr>
+          <w:sz w:val="18"/>
+        </w:rPr>
+        <w:t>rangemap_</w:t>
+      </w:r>
+      <w:proofErr w:type="gramStart"/>
+      <w:r>
+        <w:rPr>
+          <w:sz w:val="18"/>
+        </w:rPr>
+        <w:t>tsa(</w:t>
+      </w:r>
+      <w:proofErr w:type="gramEnd"/>
+      <w:r>
+        <w:rPr>
+          <w:sz w:val="18"/>
+        </w:rPr>
+        <w:t>occurrences, variables, threshold = 5, export = FALSE)</w:t>
+      </w:r>
+    </w:p>
+    <w:p>
+      <w:pPr>
+        <w:pStyle w:val="Heading3"/>
+        <w:rPr>
+          <w:rFonts w:ascii="Arial" w:hAnsi="Arial" w:cs="Arial"/>
+          <w:sz w:val="20"/>
+        </w:rPr>
+      </w:pPr>
+      <w:r>
+        <w:rPr>
+          <w:rFonts w:ascii="Arial" w:hAnsi="Arial" w:cs="Arial"/>
+          <w:sz w:val="20"/>
+        </w:rPr>
+        <w:t>Arguments</w:t>
+      </w:r>
+    </w:p>
+    <w:tbl>
+      <w:tblPr>
+        <w:tblW w:w="0" w:type="auto"/>
+        <w:tblCellSpacing w:w="15" w:type="dxa"/>
+        <w:tblCellMar>
+          <w:top w:w="15" w:type="dxa"/>
+          <w:left w:w="15" w:type="dxa"/>
+          <w:bottom w:w="15" w:type="dxa"/>
+          <w:right w:w="15" w:type="dxa"/>
+        </w:tblCellMar>
+        <w:tblLook w:val="04A0" w:firstRow="1" w:lastRow="0" w:firstColumn="1" w:lastColumn="0" w:noHBand="0" w:noVBand="1"/>
+        <w:tblDescription w:val="R argblock"/>
+      </w:tblPr>
+      <w:tblGrid>
+        <w:gridCol w:w="1429"/>
+        <w:gridCol w:w="7931"/>
+      </w:tblGrid>
+      <w:tr>
+        <w:trPr>
+          <w:tblCellSpacing w:w="15" w:type="dxa"/>
+        </w:trPr>
+        <w:tc>
+          <w:tcPr>
+            <w:tcW w:w="0" w:type="auto"/>
+            <w:tcMar>
+              <w:top w:w="15" w:type="dxa"/>
+              <w:left w:w="15" w:type="dxa"/>
+              <w:bottom w:w="15" w:type="dxa"/>
+              <w:right w:w="180" w:type="dxa"/>
+            </w:tcMar>
+            <w:hideMark/>
+          </w:tcPr>
+          <w:p>
+            <w:pPr>
+              <w:rPr>
+                <w:rFonts w:ascii="Arial" w:hAnsi="Arial" w:cs="Arial"/>
+                <w:sz w:val="18"/>
+                <w:szCs w:val="20"/>
+              </w:rPr>
+            </w:pPr>
+            <w:r>
+              <w:rPr>
+                <w:rStyle w:val="HTMLCode"/>
+                <w:rFonts w:eastAsiaTheme="minorHAnsi"/>
+                <w:sz w:val="18"/>
+              </w:rPr>
+              <w:t>occurrences</w:t>
+            </w:r>
+          </w:p>
+        </w:tc>
+        <w:tc>
+          <w:tcPr>
+            <w:tcW w:w="0" w:type="auto"/>
+            <w:hideMark/>
+          </w:tcPr>
+          <w:p>
+            <w:pPr>
+              <w:pStyle w:val="NormalWeb"/>
+              <w:spacing w:before="0" w:beforeAutospacing="0" w:after="90" w:afterAutospacing="0"/>
+              <w:rPr>
+                <w:rFonts w:ascii="Arial" w:hAnsi="Arial" w:cs="Arial"/>
+                <w:sz w:val="18"/>
+                <w:szCs w:val="20"/>
+              </w:rPr>
+            </w:pPr>
+            <w:r>
+              <w:rPr>
+                <w:rFonts w:ascii="Arial" w:hAnsi="Arial" w:cs="Arial"/>
+                <w:sz w:val="18"/>
+                <w:szCs w:val="20"/>
+              </w:rPr>
+              <w:t xml:space="preserve">a </w:t>
+            </w:r>
+            <w:proofErr w:type="spellStart"/>
+            <w:proofErr w:type="gramStart"/>
+            <w:r>
+              <w:rPr>
+                <w:rFonts w:ascii="Arial" w:hAnsi="Arial" w:cs="Arial"/>
+                <w:sz w:val="18"/>
+                <w:szCs w:val="20"/>
+              </w:rPr>
+              <w:t>data.frame</w:t>
+            </w:r>
+            <w:proofErr w:type="spellEnd"/>
+            <w:proofErr w:type="gramEnd"/>
+            <w:r>
+              <w:rPr>
+                <w:rFonts w:ascii="Arial" w:hAnsi="Arial" w:cs="Arial"/>
+                <w:sz w:val="18"/>
+                <w:szCs w:val="20"/>
+              </w:rPr>
+              <w:t xml:space="preserve"> containing species occurrences, columns must be: Species, Longitude, and Latitude.</w:t>
+            </w:r>
+          </w:p>
+        </w:tc>
+      </w:tr>
+      <w:tr>
+        <w:trPr>
+          <w:tblCellSpacing w:w="15" w:type="dxa"/>
+        </w:trPr>
+        <w:tc>
+          <w:tcPr>
+            <w:tcW w:w="0" w:type="auto"/>
+            <w:tcMar>
+              <w:top w:w="15" w:type="dxa"/>
+              <w:left w:w="15" w:type="dxa"/>
+              <w:bottom w:w="15" w:type="dxa"/>
+              <w:right w:w="180" w:type="dxa"/>
+            </w:tcMar>
+            <w:hideMark/>
+          </w:tcPr>
+          <w:p>
+            <w:pPr>
+              <w:rPr>
+                <w:rFonts w:ascii="Arial" w:hAnsi="Arial" w:cs="Arial"/>
+                <w:sz w:val="18"/>
+                <w:szCs w:val="20"/>
+              </w:rPr>
+            </w:pPr>
+            <w:r>
+              <w:rPr>
+                <w:rStyle w:val="HTMLCode"/>
+                <w:rFonts w:eastAsiaTheme="minorHAnsi"/>
+                <w:sz w:val="18"/>
+              </w:rPr>
+              <w:t>variables</w:t>
+            </w:r>
+          </w:p>
+        </w:tc>
+        <w:tc>
+          <w:tcPr>
+            <w:tcW w:w="0" w:type="auto"/>
+            <w:hideMark/>
+          </w:tcPr>
+          <w:p>
+            <w:pPr>
+              <w:pStyle w:val="NormalWeb"/>
+              <w:spacing w:before="0" w:beforeAutospacing="0" w:after="90" w:afterAutospacing="0"/>
+              <w:rPr>
+                <w:rFonts w:ascii="Arial" w:hAnsi="Arial" w:cs="Arial"/>
+                <w:sz w:val="18"/>
+                <w:szCs w:val="20"/>
+              </w:rPr>
+            </w:pPr>
+            <w:r>
+              <w:rPr>
+                <w:rFonts w:ascii="Arial" w:hAnsi="Arial" w:cs="Arial"/>
+                <w:sz w:val="18"/>
+                <w:szCs w:val="20"/>
+              </w:rPr>
+              <w:t xml:space="preserve">a </w:t>
+            </w:r>
+            <w:proofErr w:type="spellStart"/>
+            <w:r>
+              <w:rPr>
+                <w:rFonts w:ascii="Arial" w:hAnsi="Arial" w:cs="Arial"/>
+                <w:sz w:val="18"/>
+                <w:szCs w:val="20"/>
+              </w:rPr>
+              <w:t>RasterStack</w:t>
+            </w:r>
+            <w:proofErr w:type="spellEnd"/>
+            <w:r>
+              <w:rPr>
+                <w:rFonts w:ascii="Arial" w:hAnsi="Arial" w:cs="Arial"/>
+                <w:sz w:val="18"/>
+                <w:szCs w:val="20"/>
+              </w:rPr>
+              <w:t xml:space="preserve"> object of environmental variables that will be used for performing the trend surface analysis.</w:t>
+            </w:r>
+          </w:p>
+        </w:tc>
+      </w:tr>
+      <w:tr>
+        <w:trPr>
+          <w:tblCellSpacing w:w="15" w:type="dxa"/>
+        </w:trPr>
+        <w:tc>
+          <w:tcPr>
+            <w:tcW w:w="0" w:type="auto"/>
+            <w:tcMar>
+              <w:top w:w="15" w:type="dxa"/>
+              <w:left w:w="15" w:type="dxa"/>
+              <w:bottom w:w="15" w:type="dxa"/>
+              <w:right w:w="180" w:type="dxa"/>
+            </w:tcMar>
+            <w:hideMark/>
+          </w:tcPr>
+          <w:p>
+            <w:pPr>
+              <w:rPr>
+                <w:rFonts w:ascii="Arial" w:hAnsi="Arial" w:cs="Arial"/>
+                <w:sz w:val="18"/>
+                <w:szCs w:val="20"/>
+              </w:rPr>
+            </w:pPr>
+            <w:r>
+              <w:rPr>
+                <w:rStyle w:val="HTMLCode"/>
+                <w:rFonts w:eastAsiaTheme="minorHAnsi"/>
+                <w:sz w:val="18"/>
+              </w:rPr>
+              <w:t>threshold</w:t>
+            </w:r>
+          </w:p>
+        </w:tc>
+        <w:tc>
+          <w:tcPr>
+            <w:tcW w:w="0" w:type="auto"/>
+            <w:hideMark/>
+          </w:tcPr>
+          <w:p>
+            <w:pPr>
+              <w:pStyle w:val="NormalWeb"/>
+              <w:spacing w:before="0" w:beforeAutospacing="0" w:after="90" w:afterAutospacing="0"/>
+              <w:rPr>
+                <w:rFonts w:ascii="Arial" w:hAnsi="Arial" w:cs="Arial"/>
+                <w:sz w:val="18"/>
+                <w:szCs w:val="20"/>
+              </w:rPr>
+            </w:pPr>
+            <w:r>
+              <w:rPr>
+                <w:rFonts w:ascii="Arial" w:hAnsi="Arial" w:cs="Arial"/>
+                <w:sz w:val="18"/>
+                <w:szCs w:val="20"/>
+              </w:rPr>
+              <w:t>(numeric) percentage of occurrence records to be excluded when deciding the minimum surface value to be considered part of the species range, default = 5.</w:t>
+            </w:r>
+          </w:p>
+        </w:tc>
+      </w:tr>
+      <w:tr>
+        <w:trPr>
+          <w:tblCellSpacing w:w="15" w:type="dxa"/>
+        </w:trPr>
+        <w:tc>
+          <w:tcPr>
+            <w:tcW w:w="0" w:type="auto"/>
+            <w:tcMar>
+              <w:top w:w="15" w:type="dxa"/>
+              <w:left w:w="15" w:type="dxa"/>
+              <w:bottom w:w="15" w:type="dxa"/>
+              <w:right w:w="180" w:type="dxa"/>
+            </w:tcMar>
+            <w:hideMark/>
+          </w:tcPr>
+          <w:p>
+            <w:pPr>
+              <w:rPr>
+                <w:rFonts w:ascii="Arial" w:hAnsi="Arial" w:cs="Arial"/>
+                <w:sz w:val="18"/>
+                <w:szCs w:val="20"/>
+              </w:rPr>
+            </w:pPr>
+            <w:r>
+              <w:rPr>
+                <w:rStyle w:val="HTMLCode"/>
+                <w:rFonts w:eastAsiaTheme="minorHAnsi"/>
+                <w:sz w:val="18"/>
+              </w:rPr>
+              <w:t>export</w:t>
+            </w:r>
+          </w:p>
+        </w:tc>
+        <w:tc>
+          <w:tcPr>
+            <w:tcW w:w="0" w:type="auto"/>
+            <w:hideMark/>
+          </w:tcPr>
+          <w:p>
+            <w:pPr>
+              <w:pStyle w:val="NormalWeb"/>
+              <w:spacing w:before="0" w:beforeAutospacing="0" w:after="90" w:afterAutospacing="0"/>
+              <w:rPr>
+                <w:rFonts w:ascii="Arial" w:hAnsi="Arial" w:cs="Arial"/>
+                <w:sz w:val="18"/>
+                <w:szCs w:val="20"/>
+              </w:rPr>
+            </w:pPr>
+            <w:r>
+              <w:rPr>
+                <w:rFonts w:ascii="Arial" w:hAnsi="Arial" w:cs="Arial"/>
+                <w:sz w:val="18"/>
+                <w:szCs w:val="20"/>
+              </w:rPr>
+              <w:t xml:space="preserve">(logical) if TRUE a shapefile of the species range will be written in the working directory, </w:t>
+            </w:r>
+            <w:proofErr w:type="spellStart"/>
+            <w:r>
+              <w:rPr>
+                <w:rFonts w:ascii="Arial" w:hAnsi="Arial" w:cs="Arial"/>
+                <w:sz w:val="18"/>
+                <w:szCs w:val="20"/>
+              </w:rPr>
+              <w:t>appart</w:t>
+            </w:r>
+            <w:proofErr w:type="spellEnd"/>
+            <w:r>
+              <w:rPr>
+                <w:rFonts w:ascii="Arial" w:hAnsi="Arial" w:cs="Arial"/>
+                <w:sz w:val="18"/>
+                <w:szCs w:val="20"/>
+              </w:rPr>
+              <w:t xml:space="preserve"> of the returned object.</w:t>
+            </w:r>
+          </w:p>
+        </w:tc>
+      </w:tr>
+    </w:tbl>
+    <w:p>
+      <w:pPr>
+        <w:pStyle w:val="Heading3"/>
+        <w:rPr>
+          <w:rFonts w:ascii="Arial" w:hAnsi="Arial" w:cs="Arial"/>
+          <w:sz w:val="20"/>
+        </w:rPr>
+      </w:pPr>
+      <w:r>
+        <w:rPr>
+          <w:rFonts w:ascii="Arial" w:hAnsi="Arial" w:cs="Arial"/>
+          <w:sz w:val="20"/>
+        </w:rPr>
+        <w:t>Details</w:t>
+      </w:r>
+    </w:p>
+    <w:p>
+      <w:pPr>
+        <w:pStyle w:val="NormalWeb"/>
+        <w:rPr>
+          <w:rFonts w:ascii="Arial" w:hAnsi="Arial" w:cs="Arial"/>
+          <w:sz w:val="18"/>
+          <w:szCs w:val="20"/>
+        </w:rPr>
+      </w:pPr>
+      <w:r>
+        <w:rPr>
+          <w:rFonts w:ascii="Arial" w:hAnsi="Arial" w:cs="Arial"/>
+          <w:sz w:val="18"/>
+          <w:szCs w:val="20"/>
+        </w:rPr>
+        <w:t>Trend surface analysis Is a method based on low-order polynomials of spatial coordinates for estimating a regular grid of points from scattered observations.</w:t>
+      </w:r>
+    </w:p>
+    <w:p>
+      <w:pPr>
+        <w:pStyle w:val="Heading3"/>
+        <w:rPr>
+          <w:rFonts w:ascii="Arial" w:hAnsi="Arial" w:cs="Arial"/>
+          <w:sz w:val="20"/>
+        </w:rPr>
+      </w:pPr>
+      <w:r>
+        <w:rPr>
+          <w:rFonts w:ascii="Arial" w:hAnsi="Arial" w:cs="Arial"/>
+          <w:sz w:val="20"/>
+        </w:rPr>
+        <w:t>Value</w:t>
+      </w:r>
+    </w:p>
+    <w:p>
+      <w:pPr>
+        <w:pStyle w:val="NormalWeb"/>
+        <w:rPr>
+          <w:rFonts w:ascii="Arial" w:hAnsi="Arial" w:cs="Arial"/>
+          <w:sz w:val="18"/>
+          <w:szCs w:val="20"/>
+        </w:rPr>
+      </w:pPr>
+      <w:r>
+        <w:rPr>
+          <w:rFonts w:ascii="Arial" w:hAnsi="Arial" w:cs="Arial"/>
+          <w:sz w:val="18"/>
+          <w:szCs w:val="20"/>
+        </w:rPr>
+        <w:t xml:space="preserve">A named list containing a </w:t>
+      </w:r>
+      <w:proofErr w:type="spellStart"/>
+      <w:proofErr w:type="gramStart"/>
+      <w:r>
+        <w:rPr>
+          <w:rFonts w:ascii="Arial" w:hAnsi="Arial" w:cs="Arial"/>
+          <w:sz w:val="18"/>
+          <w:szCs w:val="20"/>
+        </w:rPr>
+        <w:t>data.frame</w:t>
+      </w:r>
+      <w:proofErr w:type="spellEnd"/>
+      <w:proofErr w:type="gramEnd"/>
+      <w:r>
+        <w:rPr>
+          <w:rFonts w:ascii="Arial" w:hAnsi="Arial" w:cs="Arial"/>
+          <w:sz w:val="18"/>
+          <w:szCs w:val="20"/>
+        </w:rPr>
+        <w:t xml:space="preserve"> with information about the species range, a </w:t>
+      </w:r>
+      <w:proofErr w:type="spellStart"/>
+      <w:r>
+        <w:rPr>
+          <w:rFonts w:ascii="Arial" w:hAnsi="Arial" w:cs="Arial"/>
+          <w:sz w:val="18"/>
+          <w:szCs w:val="20"/>
+        </w:rPr>
+        <w:t>SpatialPolygon</w:t>
+      </w:r>
+      <w:proofErr w:type="spellEnd"/>
+      <w:r>
+        <w:rPr>
+          <w:rFonts w:ascii="Arial" w:hAnsi="Arial" w:cs="Arial"/>
+          <w:sz w:val="18"/>
+          <w:szCs w:val="20"/>
+        </w:rPr>
+        <w:t xml:space="preserve"> object of the species range in Geographic projection, and the same </w:t>
+      </w:r>
+      <w:proofErr w:type="spellStart"/>
+      <w:r>
+        <w:rPr>
+          <w:rFonts w:ascii="Arial" w:hAnsi="Arial" w:cs="Arial"/>
+          <w:sz w:val="18"/>
+          <w:szCs w:val="20"/>
+        </w:rPr>
+        <w:t>SpatialPolygon</w:t>
+      </w:r>
+      <w:proofErr w:type="spellEnd"/>
+      <w:r>
+        <w:rPr>
+          <w:rFonts w:ascii="Arial" w:hAnsi="Arial" w:cs="Arial"/>
+          <w:sz w:val="18"/>
+          <w:szCs w:val="20"/>
+        </w:rPr>
+        <w:t xml:space="preserve"> object projected to the Azimuthal equal area </w:t>
+      </w:r>
+      <w:r>
+        <w:rPr>
+          <w:rFonts w:ascii="Arial" w:hAnsi="Arial" w:cs="Arial"/>
+          <w:sz w:val="18"/>
+          <w:szCs w:val="20"/>
+        </w:rPr>
+        <w:t>projection.</w:t>
+      </w:r>
+    </w:p>
+    <w:p>
+      <w:pPr>
+        <w:pStyle w:val="NormalWeb"/>
+        <w:pBdr>
+          <w:bottom w:val="single" w:sz="12" w:space="1" w:color="auto"/>
+        </w:pBdr>
+        <w:rPr>
+          <w:rFonts w:ascii="Arial" w:hAnsi="Arial" w:cs="Arial"/>
+          <w:sz w:val="18"/>
+          <w:szCs w:val="20"/>
+        </w:rPr>
+      </w:pPr>
+    </w:p>
+    <w:tbl>
+      <w:tblPr>
+        <w:tblW w:w="5000" w:type="pct"/>
+        <w:tblCellSpacing w:w="15" w:type="dxa"/>
+        <w:tblCellMar>
+          <w:top w:w="15" w:type="dxa"/>
+          <w:left w:w="15" w:type="dxa"/>
+          <w:bottom w:w="15" w:type="dxa"/>
+          <w:right w:w="15" w:type="dxa"/>
+        </w:tblCellMar>
+        <w:tblLook w:val="04A0" w:firstRow="1" w:lastRow="0" w:firstColumn="1" w:lastColumn="0" w:noHBand="0" w:noVBand="1"/>
+        <w:tblDescription w:val="page for rangemap_fig {rangemap}"/>
+      </w:tblPr>
+      <w:tblGrid>
+        <w:gridCol w:w="5587"/>
+        <w:gridCol w:w="3773"/>
+      </w:tblGrid>
+      <w:tr>
+        <w:trPr>
+          <w:tblCellSpacing w:w="15" w:type="dxa"/>
+        </w:trPr>
+        <w:tc>
+          <w:tcPr>
+            <w:tcW w:w="0" w:type="auto"/>
+            <w:vAlign w:val="center"/>
+            <w:hideMark/>
+          </w:tcPr>
+          <w:p>
+            <w:pPr>
+              <w:rPr>
+                <w:rFonts w:ascii="Arial" w:hAnsi="Arial" w:cs="Arial"/>
+                <w:sz w:val="18"/>
+                <w:szCs w:val="20"/>
+              </w:rPr>
+            </w:pPr>
+            <w:r>
+              <w:rPr>
+                <w:rFonts w:ascii="Arial" w:hAnsi="Arial" w:cs="Arial"/>
+                <w:sz w:val="18"/>
+                <w:szCs w:val="20"/>
+              </w:rPr>
+              <w:lastRenderedPageBreak/>
+              <w:t>rangemap_fig {</w:t>
+            </w:r>
+            <w:proofErr w:type="spellStart"/>
+            <w:r>
+              <w:rPr>
+                <w:rFonts w:ascii="Arial" w:hAnsi="Arial" w:cs="Arial"/>
+                <w:sz w:val="18"/>
+                <w:szCs w:val="20"/>
+              </w:rPr>
+              <w:t>rangemap</w:t>
+            </w:r>
+            <w:proofErr w:type="spellEnd"/>
+            <w:r>
+              <w:rPr>
+                <w:rFonts w:ascii="Arial" w:hAnsi="Arial" w:cs="Arial"/>
+                <w:sz w:val="18"/>
+                <w:szCs w:val="20"/>
+              </w:rPr>
+              <w:t>}</w:t>
+            </w:r>
+          </w:p>
+        </w:tc>
+        <w:tc>
+          <w:tcPr>
+            <w:tcW w:w="0" w:type="auto"/>
+            <w:vAlign w:val="center"/>
+            <w:hideMark/>
+          </w:tcPr>
+          <w:p>
+            <w:pPr>
+              <w:jc w:val="right"/>
+              <w:rPr>
+                <w:rFonts w:ascii="Arial" w:hAnsi="Arial" w:cs="Arial"/>
+                <w:sz w:val="18"/>
+                <w:szCs w:val="20"/>
+              </w:rPr>
+            </w:pPr>
+            <w:r>
+              <w:rPr>
+                <w:rFonts w:ascii="Arial" w:hAnsi="Arial" w:cs="Arial"/>
+                <w:sz w:val="18"/>
+                <w:szCs w:val="20"/>
+              </w:rPr>
+              <w:t>R Documentation</w:t>
+            </w:r>
+          </w:p>
+        </w:tc>
+      </w:tr>
+    </w:tbl>
+    <w:p>
+      <w:pPr>
+        <w:pStyle w:val="Heading2"/>
+        <w:rPr>
+          <w:rFonts w:ascii="Arial" w:hAnsi="Arial" w:cs="Arial"/>
+          <w:b w:val="0"/>
+          <w:bCs w:val="0"/>
+          <w:sz w:val="28"/>
+          <w:szCs w:val="48"/>
+        </w:rPr>
+      </w:pPr>
+      <w:r>
+        <w:rPr>
+          <w:rFonts w:ascii="Arial" w:hAnsi="Arial" w:cs="Arial"/>
+          <w:b w:val="0"/>
+          <w:bCs w:val="0"/>
+          <w:sz w:val="28"/>
+          <w:szCs w:val="48"/>
+        </w:rPr>
+        <w:t>Figures of species range maps</w:t>
+      </w:r>
+    </w:p>
+    <w:p>
+      <w:pPr>
+        <w:pStyle w:val="Heading3"/>
+        <w:rPr>
+          <w:rFonts w:ascii="Arial" w:hAnsi="Arial" w:cs="Arial"/>
+          <w:sz w:val="20"/>
+        </w:rPr>
+      </w:pPr>
+      <w:r>
+        <w:rPr>
+          <w:rFonts w:ascii="Arial" w:hAnsi="Arial" w:cs="Arial"/>
+          <w:sz w:val="20"/>
+        </w:rPr>
+        <w:t>Description</w:t>
+      </w:r>
+    </w:p>
+    <w:p>
+      <w:pPr>
+        <w:pStyle w:val="NormalWeb"/>
+        <w:rPr>
+          <w:rFonts w:ascii="Arial" w:hAnsi="Arial" w:cs="Arial"/>
+          <w:sz w:val="18"/>
+          <w:szCs w:val="20"/>
+        </w:rPr>
+      </w:pPr>
+      <w:r>
+        <w:rPr>
+          <w:rFonts w:ascii="Arial" w:hAnsi="Arial" w:cs="Arial"/>
+          <w:sz w:val="18"/>
+          <w:szCs w:val="20"/>
+        </w:rPr>
+        <w:t>rangemap_fig generates customizable figures of species range maps using the objects produced by other function of this package.</w:t>
+      </w:r>
+    </w:p>
+    <w:p>
+      <w:pPr>
+        <w:pStyle w:val="Heading3"/>
+        <w:rPr>
+          <w:rFonts w:ascii="Arial" w:hAnsi="Arial" w:cs="Arial"/>
+          <w:sz w:val="20"/>
+        </w:rPr>
+      </w:pPr>
+      <w:r>
+        <w:rPr>
+          <w:rFonts w:ascii="Arial" w:hAnsi="Arial" w:cs="Arial"/>
+          <w:sz w:val="20"/>
+        </w:rPr>
+        <w:t>Usage</w:t>
+      </w:r>
+    </w:p>
+    <w:p>
+      <w:pPr>
+        <w:pStyle w:val="HTMLPreformatted"/>
+        <w:rPr>
+          <w:sz w:val="18"/>
+        </w:rPr>
+      </w:pPr>
+      <w:r>
+        <w:rPr>
+          <w:sz w:val="18"/>
+        </w:rPr>
+        <w:t>rangemap_</w:t>
+      </w:r>
+      <w:proofErr w:type="gramStart"/>
+      <w:r>
+        <w:rPr>
+          <w:sz w:val="18"/>
+        </w:rPr>
+        <w:t>fig(</w:t>
+      </w:r>
+      <w:proofErr w:type="gramEnd"/>
+      <w:r>
+        <w:rPr>
+          <w:sz w:val="18"/>
+        </w:rPr>
+        <w:t xml:space="preserve">range, polygon, </w:t>
+      </w:r>
+      <w:proofErr w:type="spellStart"/>
+      <w:r>
+        <w:rPr>
+          <w:sz w:val="18"/>
+        </w:rPr>
+        <w:t>xlim</w:t>
+      </w:r>
+      <w:proofErr w:type="spellEnd"/>
+      <w:r>
+        <w:rPr>
+          <w:sz w:val="18"/>
+        </w:rPr>
+        <w:t xml:space="preserve">, </w:t>
+      </w:r>
+      <w:proofErr w:type="spellStart"/>
+      <w:r>
+        <w:rPr>
+          <w:sz w:val="18"/>
+        </w:rPr>
+        <w:t>ylim</w:t>
+      </w:r>
+      <w:proofErr w:type="spellEnd"/>
+      <w:r>
+        <w:rPr>
+          <w:sz w:val="18"/>
+        </w:rPr>
+        <w:t>, grid = "measured",</w:t>
+      </w:r>
+    </w:p>
+    <w:p>
+      <w:pPr>
+        <w:pStyle w:val="HTMLPreformatted"/>
+        <w:rPr>
+          <w:sz w:val="18"/>
+        </w:rPr>
+      </w:pPr>
+      <w:r>
+        <w:rPr>
+          <w:sz w:val="18"/>
+        </w:rPr>
+        <w:t xml:space="preserve">  appearance = "labels", sides = "</w:t>
+      </w:r>
+      <w:proofErr w:type="spellStart"/>
+      <w:r>
+        <w:rPr>
+          <w:sz w:val="18"/>
+        </w:rPr>
+        <w:t>bottomleft</w:t>
+      </w:r>
+      <w:proofErr w:type="spellEnd"/>
+      <w:r>
+        <w:rPr>
+          <w:sz w:val="18"/>
+        </w:rPr>
+        <w:t>", north = FALSE,</w:t>
+      </w:r>
+    </w:p>
+    <w:p>
+      <w:pPr>
+        <w:pStyle w:val="HTMLPreformatted"/>
+        <w:rPr>
+          <w:sz w:val="18"/>
+        </w:rPr>
+      </w:pPr>
+      <w:r>
+        <w:rPr>
+          <w:sz w:val="18"/>
+        </w:rPr>
+        <w:t xml:space="preserve">  </w:t>
+      </w:r>
+      <w:proofErr w:type="spellStart"/>
+      <w:r>
+        <w:rPr>
+          <w:sz w:val="18"/>
+        </w:rPr>
+        <w:t>north_position</w:t>
+      </w:r>
+      <w:proofErr w:type="spellEnd"/>
+      <w:r>
+        <w:rPr>
+          <w:sz w:val="18"/>
+        </w:rPr>
+        <w:t xml:space="preserve"> = "</w:t>
+      </w:r>
+      <w:proofErr w:type="spellStart"/>
+      <w:r>
+        <w:rPr>
+          <w:sz w:val="18"/>
+        </w:rPr>
+        <w:t>topleft</w:t>
+      </w:r>
+      <w:proofErr w:type="spellEnd"/>
+      <w:r>
+        <w:rPr>
+          <w:sz w:val="18"/>
+        </w:rPr>
+        <w:t>", scalebar = FALSE,</w:t>
+      </w:r>
+    </w:p>
+    <w:p>
+      <w:pPr>
+        <w:pStyle w:val="HTMLPreformatted"/>
+        <w:rPr>
+          <w:sz w:val="18"/>
+        </w:rPr>
+      </w:pPr>
+      <w:r>
+        <w:rPr>
+          <w:sz w:val="18"/>
+        </w:rPr>
+        <w:t xml:space="preserve">  </w:t>
+      </w:r>
+      <w:proofErr w:type="spellStart"/>
+      <w:r>
+        <w:rPr>
+          <w:sz w:val="18"/>
+        </w:rPr>
+        <w:t>scalebar_position</w:t>
+      </w:r>
+      <w:proofErr w:type="spellEnd"/>
+      <w:r>
+        <w:rPr>
+          <w:sz w:val="18"/>
+        </w:rPr>
+        <w:t xml:space="preserve"> = "</w:t>
+      </w:r>
+      <w:proofErr w:type="spellStart"/>
+      <w:r>
+        <w:rPr>
+          <w:sz w:val="18"/>
+        </w:rPr>
+        <w:t>bottomleft</w:t>
+      </w:r>
+      <w:proofErr w:type="spellEnd"/>
+      <w:r>
+        <w:rPr>
+          <w:sz w:val="18"/>
+        </w:rPr>
+        <w:t>", export = FALSE, format = "</w:t>
+      </w:r>
+      <w:proofErr w:type="spellStart"/>
+      <w:r>
+        <w:rPr>
+          <w:sz w:val="18"/>
+        </w:rPr>
+        <w:t>png</w:t>
+      </w:r>
+      <w:proofErr w:type="spellEnd"/>
+      <w:r>
+        <w:rPr>
+          <w:sz w:val="18"/>
+        </w:rPr>
+        <w:t>", ...)</w:t>
+      </w:r>
+    </w:p>
+    <w:p>
+      <w:pPr>
+        <w:pStyle w:val="Heading3"/>
+        <w:rPr>
+          <w:rFonts w:ascii="Arial" w:hAnsi="Arial" w:cs="Arial"/>
+          <w:sz w:val="20"/>
+        </w:rPr>
+      </w:pPr>
+      <w:r>
+        <w:rPr>
+          <w:rFonts w:ascii="Arial" w:hAnsi="Arial" w:cs="Arial"/>
+          <w:sz w:val="20"/>
+        </w:rPr>
+        <w:t>Arguments</w:t>
+      </w:r>
+    </w:p>
+    <w:tbl>
+      <w:tblPr>
+        <w:tblW w:w="0" w:type="auto"/>
+        <w:tblCellSpacing w:w="15" w:type="dxa"/>
+        <w:tblCellMar>
+          <w:top w:w="15" w:type="dxa"/>
+          <w:left w:w="15" w:type="dxa"/>
+          <w:bottom w:w="15" w:type="dxa"/>
+          <w:right w:w="15" w:type="dxa"/>
+        </w:tblCellMar>
+        <w:tblLook w:val="04A0" w:firstRow="1" w:lastRow="0" w:firstColumn="1" w:lastColumn="0" w:noHBand="0" w:noVBand="1"/>
+        <w:tblDescription w:val="R argblock"/>
+      </w:tblPr>
+      <w:tblGrid>
+        <w:gridCol w:w="2077"/>
+        <w:gridCol w:w="7283"/>
+      </w:tblGrid>
+      <w:tr>
+        <w:trPr>
+          <w:tblCellSpacing w:w="15" w:type="dxa"/>
+        </w:trPr>
+        <w:tc>
+          <w:tcPr>
+            <w:tcW w:w="0" w:type="auto"/>
+            <w:tcMar>
+              <w:top w:w="15" w:type="dxa"/>
+              <w:left w:w="15" w:type="dxa"/>
+              <w:bottom w:w="15" w:type="dxa"/>
+              <w:right w:w="180" w:type="dxa"/>
+            </w:tcMar>
+            <w:hideMark/>
+          </w:tcPr>
+          <w:p>
+            <w:pPr>
+              <w:rPr>
+                <w:rFonts w:ascii="Arial" w:hAnsi="Arial" w:cs="Arial"/>
+                <w:sz w:val="18"/>
+                <w:szCs w:val="20"/>
+              </w:rPr>
+            </w:pPr>
+            <w:r>
+              <w:rPr>
+                <w:rStyle w:val="HTMLCode"/>
+                <w:rFonts w:eastAsiaTheme="minorHAnsi"/>
+                <w:sz w:val="18"/>
+              </w:rPr>
+              <w:t>range</w:t>
+            </w:r>
+          </w:p>
+        </w:tc>
+        <w:tc>
+          <w:tcPr>
+            <w:tcW w:w="0" w:type="auto"/>
+            <w:hideMark/>
+          </w:tcPr>
+          <w:p>
+            <w:pPr>
+              <w:pStyle w:val="NormalWeb"/>
+              <w:spacing w:before="0" w:beforeAutospacing="0" w:after="90" w:afterAutospacing="0"/>
+              <w:rPr>
+                <w:rFonts w:ascii="Arial" w:hAnsi="Arial" w:cs="Arial"/>
+                <w:sz w:val="18"/>
+                <w:szCs w:val="20"/>
+              </w:rPr>
+            </w:pPr>
+            <w:r>
+              <w:rPr>
+                <w:rFonts w:ascii="Arial" w:hAnsi="Arial" w:cs="Arial"/>
+                <w:sz w:val="18"/>
+                <w:szCs w:val="20"/>
+              </w:rPr>
+              <w:t xml:space="preserve">an object produced with any of the following </w:t>
+            </w:r>
+            <w:proofErr w:type="gramStart"/>
+            <w:r>
+              <w:rPr>
+                <w:rFonts w:ascii="Arial" w:hAnsi="Arial" w:cs="Arial"/>
+                <w:sz w:val="18"/>
+                <w:szCs w:val="20"/>
+              </w:rPr>
+              <w:t>functions:</w:t>
+            </w:r>
+            <w:r>
+              <w:rPr>
+                <w:rStyle w:val="HTMLCode"/>
+                <w:sz w:val="18"/>
+              </w:rPr>
+              <w:t>rangemap</w:t>
+            </w:r>
+            <w:proofErr w:type="gramEnd"/>
+            <w:r>
+              <w:rPr>
+                <w:rStyle w:val="HTMLCode"/>
+                <w:sz w:val="18"/>
+              </w:rPr>
+              <w:t>_buff</w:t>
+            </w:r>
+            <w:r>
+              <w:rPr>
+                <w:rFonts w:ascii="Arial" w:hAnsi="Arial" w:cs="Arial"/>
+                <w:sz w:val="18"/>
+                <w:szCs w:val="20"/>
+              </w:rPr>
+              <w:t>,</w:t>
+            </w:r>
+            <w:r>
+              <w:rPr>
+                <w:rStyle w:val="apple-converted-space"/>
+                <w:rFonts w:ascii="Arial" w:hAnsi="Arial" w:cs="Arial"/>
+                <w:sz w:val="22"/>
+              </w:rPr>
+              <w:t> </w:t>
+            </w:r>
+            <w:r>
+              <w:rPr>
+                <w:rStyle w:val="HTMLCode"/>
+                <w:sz w:val="18"/>
+              </w:rPr>
+              <w:t>rangemap_bound</w:t>
+            </w:r>
+            <w:r>
+              <w:rPr>
+                <w:rFonts w:ascii="Arial" w:hAnsi="Arial" w:cs="Arial"/>
+                <w:sz w:val="18"/>
+                <w:szCs w:val="20"/>
+              </w:rPr>
+              <w:t>,</w:t>
+            </w:r>
+            <w:r>
+              <w:rPr>
+                <w:rStyle w:val="apple-converted-space"/>
+                <w:rFonts w:ascii="Arial" w:hAnsi="Arial" w:cs="Arial"/>
+                <w:sz w:val="22"/>
+              </w:rPr>
+              <w:t> </w:t>
+            </w:r>
+            <w:r>
+              <w:rPr>
+                <w:rStyle w:val="HTMLCode"/>
+                <w:sz w:val="18"/>
+              </w:rPr>
+              <w:t>rangemap_hull</w:t>
+            </w:r>
+            <w:r>
+              <w:rPr>
+                <w:rFonts w:ascii="Arial" w:hAnsi="Arial" w:cs="Arial"/>
+                <w:sz w:val="18"/>
+                <w:szCs w:val="20"/>
+              </w:rPr>
+              <w:t>,</w:t>
+            </w:r>
+            <w:r>
+              <w:rPr>
+                <w:rStyle w:val="HTMLCode"/>
+                <w:sz w:val="18"/>
+              </w:rPr>
+              <w:t>rangemap_enm</w:t>
+            </w:r>
+            <w:r>
+              <w:rPr>
+                <w:rFonts w:ascii="Arial" w:hAnsi="Arial" w:cs="Arial"/>
+                <w:sz w:val="18"/>
+                <w:szCs w:val="20"/>
+              </w:rPr>
+              <w:t>, and</w:t>
+            </w:r>
+            <w:r>
+              <w:rPr>
+                <w:rStyle w:val="apple-converted-space"/>
+                <w:rFonts w:ascii="Arial" w:hAnsi="Arial" w:cs="Arial"/>
+                <w:sz w:val="22"/>
+              </w:rPr>
+              <w:t> </w:t>
+            </w:r>
+            <w:r>
+              <w:rPr>
+                <w:rStyle w:val="HTMLCode"/>
+                <w:sz w:val="18"/>
+              </w:rPr>
+              <w:t>rangemap_tsa</w:t>
+            </w:r>
+            <w:r>
+              <w:rPr>
+                <w:rFonts w:ascii="Arial" w:hAnsi="Arial" w:cs="Arial"/>
+                <w:sz w:val="18"/>
+                <w:szCs w:val="20"/>
+              </w:rPr>
+              <w:t>.</w:t>
+            </w:r>
+          </w:p>
+        </w:tc>
+      </w:tr>
+      <w:tr>
+        <w:trPr>
+          <w:tblCellSpacing w:w="15" w:type="dxa"/>
+        </w:trPr>
+        <w:tc>
+          <w:tcPr>
+            <w:tcW w:w="0" w:type="auto"/>
+            <w:tcMar>
+              <w:top w:w="15" w:type="dxa"/>
+              <w:left w:w="15" w:type="dxa"/>
+              <w:bottom w:w="15" w:type="dxa"/>
+              <w:right w:w="180" w:type="dxa"/>
+            </w:tcMar>
+            <w:hideMark/>
+          </w:tcPr>
+          <w:p>
+            <w:pPr>
+              <w:rPr>
+                <w:rFonts w:ascii="Arial" w:hAnsi="Arial" w:cs="Arial"/>
+                <w:sz w:val="18"/>
+                <w:szCs w:val="20"/>
+              </w:rPr>
+            </w:pPr>
+            <w:r>
+              <w:rPr>
+                <w:rStyle w:val="HTMLCode"/>
+                <w:rFonts w:eastAsiaTheme="minorHAnsi"/>
+                <w:sz w:val="18"/>
+              </w:rPr>
+              <w:t>polygon</w:t>
+            </w:r>
+          </w:p>
+        </w:tc>
+        <w:tc>
+          <w:tcPr>
+            <w:tcW w:w="0" w:type="auto"/>
+            <w:hideMark/>
+          </w:tcPr>
+          <w:p>
+            <w:pPr>
+              <w:pStyle w:val="NormalWeb"/>
+              <w:spacing w:before="0" w:beforeAutospacing="0" w:after="90" w:afterAutospacing="0"/>
+              <w:rPr>
+                <w:rFonts w:ascii="Arial" w:hAnsi="Arial" w:cs="Arial"/>
+                <w:sz w:val="18"/>
+                <w:szCs w:val="20"/>
+              </w:rPr>
+            </w:pPr>
+            <w:r>
+              <w:rPr>
+                <w:rFonts w:ascii="Arial" w:hAnsi="Arial" w:cs="Arial"/>
+                <w:sz w:val="18"/>
+                <w:szCs w:val="20"/>
+              </w:rPr>
+              <w:t xml:space="preserve">a </w:t>
+            </w:r>
+            <w:proofErr w:type="spellStart"/>
+            <w:r>
+              <w:rPr>
+                <w:rFonts w:ascii="Arial" w:hAnsi="Arial" w:cs="Arial"/>
+                <w:sz w:val="18"/>
+                <w:szCs w:val="20"/>
+              </w:rPr>
+              <w:t>SpatialPolygon</w:t>
+            </w:r>
+            <w:proofErr w:type="spellEnd"/>
+            <w:r>
+              <w:rPr>
+                <w:rFonts w:ascii="Arial" w:hAnsi="Arial" w:cs="Arial"/>
+                <w:sz w:val="18"/>
+                <w:szCs w:val="20"/>
+              </w:rPr>
+              <w:t xml:space="preserve"> object to be used as base map for plotting the species range.</w:t>
+            </w:r>
+          </w:p>
+        </w:tc>
+      </w:tr>
+      <w:tr>
+        <w:trPr>
+          <w:tblCellSpacing w:w="15" w:type="dxa"/>
+        </w:trPr>
+        <w:tc>
+          <w:tcPr>
+            <w:tcW w:w="0" w:type="auto"/>
+            <w:tcMar>
+              <w:top w:w="15" w:type="dxa"/>
+              <w:left w:w="15" w:type="dxa"/>
+              <w:bottom w:w="15" w:type="dxa"/>
+              <w:right w:w="180" w:type="dxa"/>
+            </w:tcMar>
+            <w:hideMark/>
+          </w:tcPr>
+          <w:p>
+            <w:pPr>
+              <w:rPr>
+                <w:rFonts w:ascii="Arial" w:hAnsi="Arial" w:cs="Arial"/>
+                <w:sz w:val="18"/>
+                <w:szCs w:val="20"/>
+              </w:rPr>
+            </w:pPr>
+            <w:proofErr w:type="spellStart"/>
+            <w:r>
+              <w:rPr>
+                <w:rStyle w:val="HTMLCode"/>
+                <w:rFonts w:eastAsiaTheme="minorHAnsi"/>
+                <w:sz w:val="18"/>
+              </w:rPr>
+              <w:t>xlim</w:t>
+            </w:r>
+            <w:proofErr w:type="spellEnd"/>
+          </w:p>
+        </w:tc>
+        <w:tc>
+          <w:tcPr>
+            <w:tcW w:w="0" w:type="auto"/>
+            <w:hideMark/>
+          </w:tcPr>
+          <w:p>
+            <w:pPr>
+              <w:pStyle w:val="NormalWeb"/>
+              <w:spacing w:before="0" w:beforeAutospacing="0" w:after="90" w:afterAutospacing="0"/>
+              <w:rPr>
+                <w:rFonts w:ascii="Arial" w:hAnsi="Arial" w:cs="Arial"/>
+                <w:sz w:val="18"/>
+                <w:szCs w:val="20"/>
+              </w:rPr>
+            </w:pPr>
+            <w:r>
+              <w:rPr>
+                <w:rFonts w:ascii="Arial" w:hAnsi="Arial" w:cs="Arial"/>
+                <w:sz w:val="18"/>
+                <w:szCs w:val="20"/>
+              </w:rPr>
+              <w:t>two element numeric vector giving a range of longitudes, expressed in degrees, to which drawing should be restricted. Longitude is measured in degrees east of Greenwich, so that</w:t>
+            </w:r>
+            <w:proofErr w:type="gramStart"/>
+            <w:r>
+              <w:rPr>
+                <w:rFonts w:ascii="Arial" w:hAnsi="Arial" w:cs="Arial"/>
+                <w:sz w:val="18"/>
+                <w:szCs w:val="20"/>
+              </w:rPr>
+              <w:t>, in particular, locations</w:t>
+            </w:r>
+            <w:proofErr w:type="gramEnd"/>
+            <w:r>
+              <w:rPr>
+                <w:rFonts w:ascii="Arial" w:hAnsi="Arial" w:cs="Arial"/>
+                <w:sz w:val="18"/>
+                <w:szCs w:val="20"/>
+              </w:rPr>
+              <w:t xml:space="preserve"> in the USA have negative longitude. If fill = TRUE, polygons selected by region must be entirely inside the </w:t>
+            </w:r>
+            <w:proofErr w:type="spellStart"/>
+            <w:r>
+              <w:rPr>
+                <w:rFonts w:ascii="Arial" w:hAnsi="Arial" w:cs="Arial"/>
+                <w:sz w:val="18"/>
+                <w:szCs w:val="20"/>
+              </w:rPr>
+              <w:t>xlim</w:t>
+            </w:r>
+            <w:proofErr w:type="spellEnd"/>
+            <w:r>
+              <w:rPr>
+                <w:rFonts w:ascii="Arial" w:hAnsi="Arial" w:cs="Arial"/>
+                <w:sz w:val="18"/>
+                <w:szCs w:val="20"/>
+              </w:rPr>
+              <w:t xml:space="preserve"> range. The default value of this argument spans the entire longitude range of the database.</w:t>
+            </w:r>
+          </w:p>
+        </w:tc>
+      </w:tr>
+      <w:tr>
+        <w:trPr>
+          <w:tblCellSpacing w:w="15" w:type="dxa"/>
+        </w:trPr>
+        <w:tc>
+          <w:tcPr>
+            <w:tcW w:w="0" w:type="auto"/>
+            <w:tcMar>
+              <w:top w:w="15" w:type="dxa"/>
+              <w:left w:w="15" w:type="dxa"/>
+              <w:bottom w:w="15" w:type="dxa"/>
+              <w:right w:w="180" w:type="dxa"/>
+            </w:tcMar>
+            <w:hideMark/>
+          </w:tcPr>
+          <w:p>
+            <w:pPr>
+              <w:rPr>
+                <w:rFonts w:ascii="Arial" w:hAnsi="Arial" w:cs="Arial"/>
+                <w:sz w:val="18"/>
+                <w:szCs w:val="20"/>
+              </w:rPr>
+            </w:pPr>
+            <w:proofErr w:type="spellStart"/>
+            <w:r>
+              <w:rPr>
+                <w:rStyle w:val="HTMLCode"/>
+                <w:rFonts w:eastAsiaTheme="minorHAnsi"/>
+                <w:sz w:val="18"/>
+              </w:rPr>
+              <w:t>ylim</w:t>
+            </w:r>
+            <w:proofErr w:type="spellEnd"/>
+          </w:p>
+        </w:tc>
+        <w:tc>
+          <w:tcPr>
+            <w:tcW w:w="0" w:type="auto"/>
+            <w:hideMark/>
+          </w:tcPr>
+          <w:p>
+            <w:pPr>
+              <w:pStyle w:val="NormalWeb"/>
+              <w:spacing w:before="0" w:beforeAutospacing="0" w:after="90" w:afterAutospacing="0"/>
+              <w:rPr>
+                <w:rFonts w:ascii="Arial" w:hAnsi="Arial" w:cs="Arial"/>
+                <w:sz w:val="18"/>
+                <w:szCs w:val="20"/>
+              </w:rPr>
+            </w:pPr>
+            <w:r>
+              <w:rPr>
+                <w:rFonts w:ascii="Arial" w:hAnsi="Arial" w:cs="Arial"/>
+                <w:sz w:val="18"/>
+                <w:szCs w:val="20"/>
+              </w:rPr>
+              <w:t>two element numeric vector giving a range of latitudes, expressed in degrees, to which drawing should be restricted. Latitude is measured in degrees north of the equator, so that</w:t>
+            </w:r>
+            <w:proofErr w:type="gramStart"/>
+            <w:r>
+              <w:rPr>
+                <w:rFonts w:ascii="Arial" w:hAnsi="Arial" w:cs="Arial"/>
+                <w:sz w:val="18"/>
+                <w:szCs w:val="20"/>
+              </w:rPr>
+              <w:t>, in particular, locations</w:t>
+            </w:r>
+            <w:proofErr w:type="gramEnd"/>
+            <w:r>
+              <w:rPr>
+                <w:rFonts w:ascii="Arial" w:hAnsi="Arial" w:cs="Arial"/>
+                <w:sz w:val="18"/>
+                <w:szCs w:val="20"/>
+              </w:rPr>
+              <w:t xml:space="preserve"> in the USA have positive latitude. If fill = TRUE, polygons selected by region must be entirely inside the </w:t>
+            </w:r>
+            <w:proofErr w:type="spellStart"/>
+            <w:r>
+              <w:rPr>
+                <w:rFonts w:ascii="Arial" w:hAnsi="Arial" w:cs="Arial"/>
+                <w:sz w:val="18"/>
+                <w:szCs w:val="20"/>
+              </w:rPr>
+              <w:t>ylim</w:t>
+            </w:r>
+            <w:proofErr w:type="spellEnd"/>
+            <w:r>
+              <w:rPr>
+                <w:rFonts w:ascii="Arial" w:hAnsi="Arial" w:cs="Arial"/>
+                <w:sz w:val="18"/>
+                <w:szCs w:val="20"/>
+              </w:rPr>
+              <w:t xml:space="preserve"> range. The default value of this argument spans the entire latitude range of the database.</w:t>
+            </w:r>
+          </w:p>
+        </w:tc>
+      </w:tr>
+      <w:tr>
+        <w:trPr>
+          <w:tblCellSpacing w:w="15" w:type="dxa"/>
+        </w:trPr>
+        <w:tc>
+          <w:tcPr>
+            <w:tcW w:w="0" w:type="auto"/>
+            <w:tcMar>
+              <w:top w:w="15" w:type="dxa"/>
+              <w:left w:w="15" w:type="dxa"/>
+              <w:bottom w:w="15" w:type="dxa"/>
+              <w:right w:w="180" w:type="dxa"/>
+            </w:tcMar>
+            <w:hideMark/>
+          </w:tcPr>
+          <w:p>
+            <w:pPr>
+              <w:rPr>
+                <w:rFonts w:ascii="Arial" w:hAnsi="Arial" w:cs="Arial"/>
+                <w:sz w:val="18"/>
+                <w:szCs w:val="20"/>
+              </w:rPr>
+            </w:pPr>
+            <w:r>
+              <w:rPr>
+                <w:rStyle w:val="HTMLCode"/>
+                <w:rFonts w:eastAsiaTheme="minorHAnsi"/>
+                <w:sz w:val="18"/>
+              </w:rPr>
+              <w:t>grid</w:t>
+            </w:r>
+          </w:p>
+        </w:tc>
+        <w:tc>
+          <w:tcPr>
+            <w:tcW w:w="0" w:type="auto"/>
+            <w:hideMark/>
+          </w:tcPr>
+          <w:p>
+            <w:pPr>
+              <w:pStyle w:val="NormalWeb"/>
+              <w:spacing w:before="0" w:beforeAutospacing="0" w:after="90" w:afterAutospacing="0"/>
+              <w:rPr>
+                <w:rFonts w:ascii="Arial" w:hAnsi="Arial" w:cs="Arial"/>
+                <w:sz w:val="18"/>
+                <w:szCs w:val="20"/>
+              </w:rPr>
+            </w:pPr>
+            <w:r>
+              <w:rPr>
+                <w:rFonts w:ascii="Arial" w:hAnsi="Arial" w:cs="Arial"/>
+                <w:sz w:val="18"/>
+                <w:szCs w:val="20"/>
+              </w:rPr>
+              <w:t>(character) units to be used in the grid. It can be "null", "measured", or "graticules".</w:t>
+            </w:r>
+          </w:p>
+        </w:tc>
+      </w:tr>
+      <w:tr>
+        <w:trPr>
+          <w:tblCellSpacing w:w="15" w:type="dxa"/>
+        </w:trPr>
+        <w:tc>
+          <w:tcPr>
+            <w:tcW w:w="0" w:type="auto"/>
+            <w:tcMar>
+              <w:top w:w="15" w:type="dxa"/>
+              <w:left w:w="15" w:type="dxa"/>
+              <w:bottom w:w="15" w:type="dxa"/>
+              <w:right w:w="180" w:type="dxa"/>
+            </w:tcMar>
+            <w:hideMark/>
+          </w:tcPr>
+          <w:p>
+            <w:pPr>
+              <w:rPr>
+                <w:rFonts w:ascii="Arial" w:hAnsi="Arial" w:cs="Arial"/>
+                <w:sz w:val="18"/>
+                <w:szCs w:val="20"/>
+              </w:rPr>
+            </w:pPr>
+            <w:r>
+              <w:rPr>
+                <w:rStyle w:val="HTMLCode"/>
+                <w:rFonts w:eastAsiaTheme="minorHAnsi"/>
+                <w:sz w:val="18"/>
+              </w:rPr>
+              <w:t>appearance</w:t>
+            </w:r>
+          </w:p>
+        </w:tc>
+        <w:tc>
+          <w:tcPr>
+            <w:tcW w:w="0" w:type="auto"/>
+            <w:hideMark/>
+          </w:tcPr>
+          <w:p>
+            <w:pPr>
+              <w:pStyle w:val="NormalWeb"/>
+              <w:spacing w:before="0" w:beforeAutospacing="0" w:after="90" w:afterAutospacing="0"/>
+              <w:rPr>
+                <w:rFonts w:ascii="Arial" w:hAnsi="Arial" w:cs="Arial"/>
+                <w:sz w:val="18"/>
+                <w:szCs w:val="20"/>
+              </w:rPr>
+            </w:pPr>
+            <w:r>
+              <w:rPr>
+                <w:rFonts w:ascii="Arial" w:hAnsi="Arial" w:cs="Arial"/>
+                <w:sz w:val="18"/>
+                <w:szCs w:val="20"/>
+              </w:rPr>
+              <w:t>(character) type of grid if grid is different than "null". It can be "labels", "grids", or "ticks".</w:t>
+            </w:r>
+          </w:p>
+        </w:tc>
+      </w:tr>
+      <w:tr>
+        <w:trPr>
+          <w:tblCellSpacing w:w="15" w:type="dxa"/>
+        </w:trPr>
+        <w:tc>
+          <w:tcPr>
+            <w:tcW w:w="0" w:type="auto"/>
+            <w:tcMar>
+              <w:top w:w="15" w:type="dxa"/>
+              <w:left w:w="15" w:type="dxa"/>
+              <w:bottom w:w="15" w:type="dxa"/>
+              <w:right w:w="180" w:type="dxa"/>
+            </w:tcMar>
+            <w:hideMark/>
+          </w:tcPr>
+          <w:p>
+            <w:pPr>
+              <w:rPr>
+                <w:rFonts w:ascii="Arial" w:hAnsi="Arial" w:cs="Arial"/>
+                <w:sz w:val="18"/>
+                <w:szCs w:val="20"/>
+              </w:rPr>
+            </w:pPr>
+            <w:r>
+              <w:rPr>
+                <w:rStyle w:val="HTMLCode"/>
+                <w:rFonts w:eastAsiaTheme="minorHAnsi"/>
+                <w:sz w:val="18"/>
+              </w:rPr>
+              <w:t>sides</w:t>
+            </w:r>
+          </w:p>
+        </w:tc>
+        <w:tc>
+          <w:tcPr>
+            <w:tcW w:w="0" w:type="auto"/>
+            <w:hideMark/>
+          </w:tcPr>
+          <w:p>
+            <w:pPr>
+              <w:pStyle w:val="NormalWeb"/>
+              <w:spacing w:before="0" w:beforeAutospacing="0" w:after="90" w:afterAutospacing="0"/>
+              <w:rPr>
+                <w:rFonts w:ascii="Arial" w:hAnsi="Arial" w:cs="Arial"/>
+                <w:sz w:val="18"/>
+                <w:szCs w:val="20"/>
+              </w:rPr>
+            </w:pPr>
+            <w:r>
+              <w:rPr>
+                <w:rFonts w:ascii="Arial" w:hAnsi="Arial" w:cs="Arial"/>
+                <w:sz w:val="18"/>
+                <w:szCs w:val="20"/>
+              </w:rPr>
+              <w:t>(character) sides in which the labels will be placed in the figure.</w:t>
+            </w:r>
+          </w:p>
+        </w:tc>
+      </w:tr>
+      <w:tr>
+        <w:trPr>
+          <w:tblCellSpacing w:w="15" w:type="dxa"/>
+        </w:trPr>
+        <w:tc>
+          <w:tcPr>
+            <w:tcW w:w="0" w:type="auto"/>
+            <w:tcMar>
+              <w:top w:w="15" w:type="dxa"/>
+              <w:left w:w="15" w:type="dxa"/>
+              <w:bottom w:w="15" w:type="dxa"/>
+              <w:right w:w="180" w:type="dxa"/>
+            </w:tcMar>
+            <w:hideMark/>
+          </w:tcPr>
+          <w:p>
+            <w:pPr>
+              <w:rPr>
+                <w:rFonts w:ascii="Arial" w:hAnsi="Arial" w:cs="Arial"/>
+                <w:sz w:val="18"/>
+                <w:szCs w:val="20"/>
+              </w:rPr>
+            </w:pPr>
+            <w:r>
+              <w:rPr>
+                <w:rStyle w:val="HTMLCode"/>
+                <w:rFonts w:eastAsiaTheme="minorHAnsi"/>
+                <w:sz w:val="18"/>
+              </w:rPr>
+              <w:t>north</w:t>
+            </w:r>
+          </w:p>
+        </w:tc>
+        <w:tc>
+          <w:tcPr>
+            <w:tcW w:w="0" w:type="auto"/>
+            <w:hideMark/>
+          </w:tcPr>
+          <w:p>
+            <w:pPr>
+              <w:pStyle w:val="NormalWeb"/>
+              <w:spacing w:before="0" w:beforeAutospacing="0" w:after="90" w:afterAutospacing="0"/>
+              <w:rPr>
+                <w:rFonts w:ascii="Arial" w:hAnsi="Arial" w:cs="Arial"/>
+                <w:sz w:val="18"/>
+                <w:szCs w:val="20"/>
+              </w:rPr>
+            </w:pPr>
+            <w:r>
+              <w:rPr>
+                <w:rFonts w:ascii="Arial" w:hAnsi="Arial" w:cs="Arial"/>
+                <w:sz w:val="18"/>
+                <w:szCs w:val="20"/>
+              </w:rPr>
+              <w:t xml:space="preserve">(logical) if TRUE, a simple north arrow will be placed in </w:t>
+            </w:r>
+            <w:proofErr w:type="spellStart"/>
+            <w:r>
+              <w:rPr>
+                <w:rFonts w:ascii="Arial" w:hAnsi="Arial" w:cs="Arial"/>
+                <w:sz w:val="18"/>
+                <w:szCs w:val="20"/>
+              </w:rPr>
+              <w:t>north_position</w:t>
+            </w:r>
+            <w:proofErr w:type="spellEnd"/>
+            <w:r>
+              <w:rPr>
+                <w:rFonts w:ascii="Arial" w:hAnsi="Arial" w:cs="Arial"/>
+                <w:sz w:val="18"/>
+                <w:szCs w:val="20"/>
+              </w:rPr>
+              <w:t>.</w:t>
+            </w:r>
+          </w:p>
+        </w:tc>
+      </w:tr>
+      <w:tr>
+        <w:trPr>
+          <w:tblCellSpacing w:w="15" w:type="dxa"/>
+        </w:trPr>
+        <w:tc>
+          <w:tcPr>
+            <w:tcW w:w="0" w:type="auto"/>
+            <w:tcMar>
+              <w:top w:w="15" w:type="dxa"/>
+              <w:left w:w="15" w:type="dxa"/>
+              <w:bottom w:w="15" w:type="dxa"/>
+              <w:right w:w="180" w:type="dxa"/>
+            </w:tcMar>
+            <w:hideMark/>
+          </w:tcPr>
+          <w:p>
+            <w:pPr>
+              <w:rPr>
+                <w:rFonts w:ascii="Arial" w:hAnsi="Arial" w:cs="Arial"/>
+                <w:sz w:val="18"/>
+                <w:szCs w:val="20"/>
+              </w:rPr>
+            </w:pPr>
+            <w:proofErr w:type="spellStart"/>
+            <w:r>
+              <w:rPr>
+                <w:rStyle w:val="HTMLCode"/>
+                <w:rFonts w:eastAsiaTheme="minorHAnsi"/>
+                <w:sz w:val="18"/>
+              </w:rPr>
+              <w:t>north_position</w:t>
+            </w:r>
+            <w:proofErr w:type="spellEnd"/>
+          </w:p>
+        </w:tc>
+        <w:tc>
+          <w:tcPr>
+            <w:tcW w:w="0" w:type="auto"/>
+            <w:hideMark/>
+          </w:tcPr>
+          <w:p>
+            <w:pPr>
+              <w:pStyle w:val="NormalWeb"/>
+              <w:spacing w:before="0" w:beforeAutospacing="0" w:after="90" w:afterAutospacing="0"/>
+              <w:rPr>
+                <w:rFonts w:ascii="Arial" w:hAnsi="Arial" w:cs="Arial"/>
+                <w:sz w:val="18"/>
+                <w:szCs w:val="20"/>
+              </w:rPr>
+            </w:pPr>
+            <w:r>
+              <w:rPr>
+                <w:rFonts w:ascii="Arial" w:hAnsi="Arial" w:cs="Arial"/>
+                <w:sz w:val="18"/>
+                <w:szCs w:val="20"/>
+              </w:rPr>
+              <w:t>(character) site in the figure where the north arrow will be placed.</w:t>
+            </w:r>
+          </w:p>
+        </w:tc>
+      </w:tr>
+      <w:tr>
+        <w:trPr>
+          <w:tblCellSpacing w:w="15" w:type="dxa"/>
+        </w:trPr>
+        <w:tc>
+          <w:tcPr>
+            <w:tcW w:w="0" w:type="auto"/>
+            <w:tcMar>
+              <w:top w:w="15" w:type="dxa"/>
+              <w:left w:w="15" w:type="dxa"/>
+              <w:bottom w:w="15" w:type="dxa"/>
+              <w:right w:w="180" w:type="dxa"/>
+            </w:tcMar>
+            <w:hideMark/>
+          </w:tcPr>
+          <w:p>
+            <w:pPr>
+              <w:rPr>
+                <w:rFonts w:ascii="Arial" w:hAnsi="Arial" w:cs="Arial"/>
+                <w:sz w:val="18"/>
+                <w:szCs w:val="20"/>
+              </w:rPr>
+            </w:pPr>
+            <w:r>
+              <w:rPr>
+                <w:rStyle w:val="HTMLCode"/>
+                <w:rFonts w:eastAsiaTheme="minorHAnsi"/>
+                <w:sz w:val="18"/>
+              </w:rPr>
+              <w:t>scalebar</w:t>
+            </w:r>
+          </w:p>
+        </w:tc>
+        <w:tc>
+          <w:tcPr>
+            <w:tcW w:w="0" w:type="auto"/>
+            <w:hideMark/>
+          </w:tcPr>
+          <w:p>
+            <w:pPr>
+              <w:pStyle w:val="NormalWeb"/>
+              <w:spacing w:before="0" w:beforeAutospacing="0" w:after="90" w:afterAutospacing="0"/>
+              <w:rPr>
+                <w:rFonts w:ascii="Arial" w:hAnsi="Arial" w:cs="Arial"/>
+                <w:sz w:val="18"/>
+                <w:szCs w:val="20"/>
+              </w:rPr>
+            </w:pPr>
+            <w:r>
+              <w:rPr>
+                <w:rFonts w:ascii="Arial" w:hAnsi="Arial" w:cs="Arial"/>
+                <w:sz w:val="18"/>
+                <w:szCs w:val="20"/>
+              </w:rPr>
+              <w:t xml:space="preserve">(logical) if TRUE a simple scale bar will be inserted in </w:t>
+            </w:r>
+            <w:proofErr w:type="spellStart"/>
+            <w:r>
+              <w:rPr>
+                <w:rFonts w:ascii="Arial" w:hAnsi="Arial" w:cs="Arial"/>
+                <w:sz w:val="18"/>
+                <w:szCs w:val="20"/>
+              </w:rPr>
+              <w:t>scalebar_position</w:t>
+            </w:r>
+            <w:proofErr w:type="spellEnd"/>
+            <w:r>
+              <w:rPr>
+                <w:rFonts w:ascii="Arial" w:hAnsi="Arial" w:cs="Arial"/>
+                <w:sz w:val="18"/>
+                <w:szCs w:val="20"/>
+              </w:rPr>
+              <w:t>.</w:t>
+            </w:r>
+          </w:p>
+        </w:tc>
+      </w:tr>
+      <w:tr>
+        <w:trPr>
+          <w:tblCellSpacing w:w="15" w:type="dxa"/>
+        </w:trPr>
+        <w:tc>
+          <w:tcPr>
+            <w:tcW w:w="0" w:type="auto"/>
+            <w:tcMar>
+              <w:top w:w="15" w:type="dxa"/>
+              <w:left w:w="15" w:type="dxa"/>
+              <w:bottom w:w="15" w:type="dxa"/>
+              <w:right w:w="180" w:type="dxa"/>
+            </w:tcMar>
+            <w:hideMark/>
+          </w:tcPr>
+          <w:p>
+            <w:pPr>
+              <w:rPr>
+                <w:rFonts w:ascii="Arial" w:hAnsi="Arial" w:cs="Arial"/>
+                <w:sz w:val="18"/>
+                <w:szCs w:val="20"/>
+              </w:rPr>
+            </w:pPr>
+            <w:proofErr w:type="spellStart"/>
+            <w:r>
+              <w:rPr>
+                <w:rStyle w:val="HTMLCode"/>
+                <w:rFonts w:eastAsiaTheme="minorHAnsi"/>
+                <w:sz w:val="18"/>
+              </w:rPr>
+              <w:t>scalebar_position</w:t>
+            </w:r>
+            <w:proofErr w:type="spellEnd"/>
+          </w:p>
+        </w:tc>
+        <w:tc>
+          <w:tcPr>
+            <w:tcW w:w="0" w:type="auto"/>
+            <w:hideMark/>
+          </w:tcPr>
+          <w:p>
+            <w:pPr>
+              <w:pStyle w:val="NormalWeb"/>
+              <w:spacing w:before="0" w:beforeAutospacing="0" w:after="90" w:afterAutospacing="0"/>
+              <w:rPr>
+                <w:rFonts w:ascii="Arial" w:hAnsi="Arial" w:cs="Arial"/>
+                <w:sz w:val="18"/>
+                <w:szCs w:val="20"/>
+              </w:rPr>
+            </w:pPr>
+            <w:r>
+              <w:rPr>
+                <w:rFonts w:ascii="Arial" w:hAnsi="Arial" w:cs="Arial"/>
+                <w:sz w:val="18"/>
+                <w:szCs w:val="20"/>
+              </w:rPr>
+              <w:t>(character) place for the scale bar insertion.</w:t>
+            </w:r>
+          </w:p>
+        </w:tc>
+      </w:tr>
+      <w:tr>
+        <w:trPr>
+          <w:tblCellSpacing w:w="15" w:type="dxa"/>
+        </w:trPr>
+        <w:tc>
+          <w:tcPr>
+            <w:tcW w:w="0" w:type="auto"/>
+            <w:tcMar>
+              <w:top w:w="15" w:type="dxa"/>
+              <w:left w:w="15" w:type="dxa"/>
+              <w:bottom w:w="15" w:type="dxa"/>
+              <w:right w:w="180" w:type="dxa"/>
+            </w:tcMar>
+            <w:hideMark/>
+          </w:tcPr>
+          <w:p>
+            <w:pPr>
+              <w:rPr>
+                <w:rFonts w:ascii="Arial" w:hAnsi="Arial" w:cs="Arial"/>
+                <w:sz w:val="18"/>
+                <w:szCs w:val="20"/>
+              </w:rPr>
+            </w:pPr>
+            <w:r>
+              <w:rPr>
+                <w:rStyle w:val="HTMLCode"/>
+                <w:rFonts w:eastAsiaTheme="minorHAnsi"/>
+                <w:sz w:val="18"/>
+              </w:rPr>
+              <w:t>export</w:t>
+            </w:r>
+          </w:p>
+        </w:tc>
+        <w:tc>
+          <w:tcPr>
+            <w:tcW w:w="0" w:type="auto"/>
+            <w:hideMark/>
+          </w:tcPr>
+          <w:p>
+            <w:pPr>
+              <w:pStyle w:val="NormalWeb"/>
+              <w:spacing w:before="0" w:beforeAutospacing="0" w:after="90" w:afterAutospacing="0"/>
+              <w:rPr>
+                <w:rFonts w:ascii="Arial" w:hAnsi="Arial" w:cs="Arial"/>
+                <w:sz w:val="18"/>
+                <w:szCs w:val="20"/>
+              </w:rPr>
+            </w:pPr>
+            <w:r>
+              <w:rPr>
+                <w:rFonts w:ascii="Arial" w:hAnsi="Arial" w:cs="Arial"/>
+                <w:sz w:val="18"/>
+                <w:szCs w:val="20"/>
+              </w:rPr>
+              <w:t xml:space="preserve">(logical) if TRUE a figure in format = format will be written in the working directory, </w:t>
+            </w:r>
+            <w:proofErr w:type="spellStart"/>
+            <w:r>
+              <w:rPr>
+                <w:rFonts w:ascii="Arial" w:hAnsi="Arial" w:cs="Arial"/>
+                <w:sz w:val="18"/>
+                <w:szCs w:val="20"/>
+              </w:rPr>
+              <w:t>appart</w:t>
+            </w:r>
+            <w:proofErr w:type="spellEnd"/>
+            <w:r>
+              <w:rPr>
+                <w:rFonts w:ascii="Arial" w:hAnsi="Arial" w:cs="Arial"/>
+                <w:sz w:val="18"/>
+                <w:szCs w:val="20"/>
+              </w:rPr>
+              <w:t xml:space="preserve"> of the returned object.</w:t>
+            </w:r>
+          </w:p>
+        </w:tc>
+      </w:tr>
+      <w:tr>
+        <w:trPr>
+          <w:tblCellSpacing w:w="15" w:type="dxa"/>
+        </w:trPr>
+        <w:tc>
+          <w:tcPr>
+            <w:tcW w:w="0" w:type="auto"/>
+            <w:tcMar>
+              <w:top w:w="15" w:type="dxa"/>
+              <w:left w:w="15" w:type="dxa"/>
+              <w:bottom w:w="15" w:type="dxa"/>
+              <w:right w:w="180" w:type="dxa"/>
+            </w:tcMar>
+            <w:hideMark/>
+          </w:tcPr>
+          <w:p>
+            <w:pPr>
+              <w:rPr>
+                <w:rFonts w:ascii="Arial" w:hAnsi="Arial" w:cs="Arial"/>
+                <w:sz w:val="18"/>
+                <w:szCs w:val="20"/>
+              </w:rPr>
+            </w:pPr>
+            <w:r>
+              <w:rPr>
+                <w:rStyle w:val="HTMLCode"/>
+                <w:rFonts w:eastAsiaTheme="minorHAnsi"/>
+                <w:sz w:val="18"/>
+              </w:rPr>
+              <w:t>format</w:t>
+            </w:r>
+          </w:p>
+        </w:tc>
+        <w:tc>
+          <w:tcPr>
+            <w:tcW w:w="0" w:type="auto"/>
+            <w:hideMark/>
+          </w:tcPr>
+          <w:p>
+            <w:pPr>
+              <w:pStyle w:val="NormalWeb"/>
+              <w:spacing w:before="0" w:beforeAutospacing="0" w:after="90" w:afterAutospacing="0"/>
+              <w:rPr>
+                <w:rFonts w:ascii="Arial" w:hAnsi="Arial" w:cs="Arial"/>
+                <w:sz w:val="18"/>
+                <w:szCs w:val="20"/>
+              </w:rPr>
+            </w:pPr>
+            <w:r>
+              <w:rPr>
+                <w:rFonts w:ascii="Arial" w:hAnsi="Arial" w:cs="Arial"/>
+                <w:sz w:val="18"/>
+                <w:szCs w:val="20"/>
+              </w:rPr>
+              <w:t>(character) format of the figure that will be written in the working directory if export = TRUE.</w:t>
+            </w:r>
+          </w:p>
+        </w:tc>
+      </w:tr>
+      <w:tr>
+        <w:trPr>
+          <w:tblCellSpacing w:w="15" w:type="dxa"/>
+        </w:trPr>
+        <w:tc>
+          <w:tcPr>
+            <w:tcW w:w="0" w:type="auto"/>
+            <w:tcMar>
+              <w:top w:w="15" w:type="dxa"/>
+              <w:left w:w="15" w:type="dxa"/>
+              <w:bottom w:w="15" w:type="dxa"/>
+              <w:right w:w="180" w:type="dxa"/>
+            </w:tcMar>
+            <w:hideMark/>
+          </w:tcPr>
+          <w:p>
+            <w:pPr>
+              <w:rPr>
+                <w:rFonts w:ascii="Arial" w:hAnsi="Arial" w:cs="Arial"/>
+                <w:sz w:val="18"/>
+                <w:szCs w:val="20"/>
+              </w:rPr>
+            </w:pPr>
+            <w:r>
+              <w:rPr>
+                <w:rStyle w:val="HTMLCode"/>
+                <w:rFonts w:eastAsiaTheme="minorHAnsi"/>
+                <w:sz w:val="18"/>
+              </w:rPr>
+              <w:lastRenderedPageBreak/>
+              <w:t>...</w:t>
+            </w:r>
+          </w:p>
+        </w:tc>
+        <w:tc>
+          <w:tcPr>
+            <w:tcW w:w="0" w:type="auto"/>
+            <w:hideMark/>
+          </w:tcPr>
+          <w:p>
+            <w:pPr>
+              <w:pStyle w:val="NormalWeb"/>
+              <w:spacing w:before="0" w:beforeAutospacing="0" w:after="90" w:afterAutospacing="0"/>
+              <w:rPr>
+                <w:rFonts w:ascii="Arial" w:hAnsi="Arial" w:cs="Arial"/>
+                <w:sz w:val="18"/>
+                <w:szCs w:val="20"/>
+              </w:rPr>
+            </w:pPr>
+            <w:r>
+              <w:rPr>
+                <w:rFonts w:ascii="Arial" w:hAnsi="Arial" w:cs="Arial"/>
+                <w:sz w:val="18"/>
+                <w:szCs w:val="20"/>
+              </w:rPr>
+              <w:t>other arguments from function</w:t>
+            </w:r>
+            <w:r>
+              <w:rPr>
+                <w:rStyle w:val="apple-converted-space"/>
+                <w:rFonts w:ascii="Arial" w:hAnsi="Arial" w:cs="Arial"/>
+                <w:sz w:val="22"/>
+              </w:rPr>
+              <w:t> </w:t>
+            </w:r>
+            <w:r>
+              <w:rPr>
+                <w:rStyle w:val="HTMLCode"/>
+                <w:sz w:val="18"/>
+              </w:rPr>
+              <w:t>plot</w:t>
+            </w:r>
+            <w:r>
+              <w:rPr>
+                <w:rFonts w:ascii="Arial" w:hAnsi="Arial" w:cs="Arial"/>
+                <w:sz w:val="18"/>
+                <w:szCs w:val="20"/>
+              </w:rPr>
+              <w:t>.</w:t>
+            </w:r>
+          </w:p>
+        </w:tc>
+      </w:tr>
+    </w:tbl>
+    <w:p>
+      <w:pPr>
+        <w:pStyle w:val="Heading3"/>
+        <w:rPr>
+          <w:rFonts w:ascii="Arial" w:hAnsi="Arial" w:cs="Arial"/>
+          <w:sz w:val="20"/>
+        </w:rPr>
+      </w:pPr>
+      <w:r>
+        <w:rPr>
+          <w:rFonts w:ascii="Arial" w:hAnsi="Arial" w:cs="Arial"/>
+          <w:sz w:val="20"/>
+        </w:rPr>
+        <w:t>Details</w:t>
+      </w:r>
+    </w:p>
+    <w:p>
+      <w:pPr>
+        <w:pStyle w:val="NormalWeb"/>
+        <w:rPr>
+          <w:rFonts w:ascii="Arial" w:hAnsi="Arial" w:cs="Arial"/>
+          <w:sz w:val="18"/>
+          <w:szCs w:val="20"/>
+        </w:rPr>
+      </w:pPr>
+      <w:r>
+        <w:rPr>
+          <w:rFonts w:ascii="Arial" w:hAnsi="Arial" w:cs="Arial"/>
+          <w:sz w:val="18"/>
+          <w:szCs w:val="20"/>
+        </w:rPr>
+        <w:t xml:space="preserve">Position of distinct elements depend on the spatial configuration of the species range. Therefore, their </w:t>
+      </w:r>
+      <w:proofErr w:type="spellStart"/>
+      <w:r>
+        <w:rPr>
+          <w:rFonts w:ascii="Arial" w:hAnsi="Arial" w:cs="Arial"/>
+          <w:sz w:val="18"/>
+          <w:szCs w:val="20"/>
+        </w:rPr>
+        <w:t>positiuon</w:t>
+      </w:r>
+      <w:proofErr w:type="spellEnd"/>
+      <w:r>
+        <w:rPr>
+          <w:rFonts w:ascii="Arial" w:hAnsi="Arial" w:cs="Arial"/>
+          <w:sz w:val="18"/>
+          <w:szCs w:val="20"/>
+        </w:rPr>
+        <w:t xml:space="preserve"> may need to be changed if the elements are needed. Position options are the same than in keywords for representing x and y in the function</w:t>
+      </w:r>
+      <w:r>
+        <w:rPr>
+          <w:rStyle w:val="apple-converted-space"/>
+          <w:rFonts w:ascii="Arial" w:hAnsi="Arial" w:cs="Arial"/>
+          <w:sz w:val="22"/>
+        </w:rPr>
+        <w:t> </w:t>
+      </w:r>
+      <w:r>
+        <w:rPr>
+          <w:rStyle w:val="HTMLCode"/>
+          <w:sz w:val="18"/>
+        </w:rPr>
+        <w:t>plot</w:t>
+      </w:r>
+    </w:p>
+    <w:p>
+      <w:pPr>
+        <w:pStyle w:val="Heading3"/>
+        <w:rPr>
+          <w:rFonts w:ascii="Arial" w:hAnsi="Arial" w:cs="Arial"/>
+          <w:sz w:val="20"/>
+        </w:rPr>
+      </w:pPr>
+      <w:r>
+        <w:rPr>
+          <w:rFonts w:ascii="Arial" w:hAnsi="Arial" w:cs="Arial"/>
+          <w:sz w:val="20"/>
+        </w:rPr>
+        <w:t>Value</w:t>
+      </w:r>
+    </w:p>
+    <w:p>
+      <w:pPr>
+        <w:pStyle w:val="NormalWeb"/>
+        <w:rPr>
+          <w:rFonts w:ascii="Arial" w:hAnsi="Arial" w:cs="Arial"/>
+          <w:sz w:val="18"/>
+          <w:szCs w:val="20"/>
+        </w:rPr>
+      </w:pPr>
+      <w:r>
+        <w:rPr>
+          <w:rFonts w:ascii="Arial" w:hAnsi="Arial" w:cs="Arial"/>
+          <w:sz w:val="18"/>
+          <w:szCs w:val="20"/>
+        </w:rPr>
+        <w:t>A figure of the species distributional range in a geographical context, with the map components defined by the user.</w:t>
+      </w:r>
+    </w:p>
+    <w:p>
+      <w:pPr>
+        <w:pStyle w:val="NormalWeb"/>
+        <w:pBdr>
+          <w:bottom w:val="single" w:sz="12" w:space="1" w:color="auto"/>
+        </w:pBdr>
+        <w:rPr>
+          <w:rFonts w:ascii="Arial" w:hAnsi="Arial" w:cs="Arial"/>
+          <w:sz w:val="18"/>
+          <w:szCs w:val="20"/>
+        </w:rPr>
+      </w:pPr>
+    </w:p>
+    <w:p>
+      <w:pPr>
+        <w:pStyle w:val="NormalWeb"/>
+        <w:rPr>
+          <w:rFonts w:ascii="Arial" w:hAnsi="Arial" w:cs="Arial"/>
+          <w:sz w:val="18"/>
+          <w:szCs w:val="20"/>
+        </w:rPr>
+      </w:pPr>
+    </w:p>
+    <w:tbl>
+      <w:tblPr>
+        <w:tblW w:w="5000" w:type="pct"/>
+        <w:tblCellSpacing w:w="15" w:type="dxa"/>
+        <w:tblCellMar>
+          <w:top w:w="15" w:type="dxa"/>
+          <w:left w:w="15" w:type="dxa"/>
+          <w:bottom w:w="15" w:type="dxa"/>
+          <w:right w:w="15" w:type="dxa"/>
+        </w:tblCellMar>
+        <w:tblLook w:val="04A0" w:firstRow="1" w:lastRow="0" w:firstColumn="1" w:lastColumn="0" w:noHBand="0" w:noVBand="1"/>
+        <w:tblDescription w:val="page for ranges_envcomp {rangemap}"/>
+      </w:tblPr>
+      <w:tblGrid>
+        <w:gridCol w:w="5860"/>
+        <w:gridCol w:w="3500"/>
+      </w:tblGrid>
+      <w:tr>
+        <w:trPr>
+          <w:tblCellSpacing w:w="15" w:type="dxa"/>
+        </w:trPr>
+        <w:tc>
+          <w:tcPr>
+            <w:tcW w:w="0" w:type="auto"/>
+            <w:vAlign w:val="center"/>
+            <w:hideMark/>
+          </w:tcPr>
+          <w:p>
+            <w:pPr>
+              <w:rPr>
+                <w:rFonts w:ascii="Arial" w:hAnsi="Arial" w:cs="Arial"/>
+                <w:sz w:val="18"/>
+                <w:szCs w:val="20"/>
+              </w:rPr>
+            </w:pPr>
+            <w:r>
+              <w:rPr>
+                <w:rFonts w:ascii="Arial" w:hAnsi="Arial" w:cs="Arial"/>
+                <w:sz w:val="18"/>
+                <w:szCs w:val="20"/>
+              </w:rPr>
+              <w:t>ranges_envcomp {</w:t>
+            </w:r>
+            <w:proofErr w:type="spellStart"/>
+            <w:r>
+              <w:rPr>
+                <w:rFonts w:ascii="Arial" w:hAnsi="Arial" w:cs="Arial"/>
+                <w:sz w:val="18"/>
+                <w:szCs w:val="20"/>
+              </w:rPr>
+              <w:t>rangemap</w:t>
+            </w:r>
+            <w:proofErr w:type="spellEnd"/>
+            <w:r>
+              <w:rPr>
+                <w:rFonts w:ascii="Arial" w:hAnsi="Arial" w:cs="Arial"/>
+                <w:sz w:val="18"/>
+                <w:szCs w:val="20"/>
+              </w:rPr>
+              <w:t>}</w:t>
+            </w:r>
+          </w:p>
+        </w:tc>
+        <w:tc>
+          <w:tcPr>
+            <w:tcW w:w="0" w:type="auto"/>
+            <w:vAlign w:val="center"/>
+            <w:hideMark/>
+          </w:tcPr>
+          <w:p>
+            <w:pPr>
+              <w:jc w:val="right"/>
+              <w:rPr>
+                <w:rFonts w:ascii="Arial" w:hAnsi="Arial" w:cs="Arial"/>
+                <w:sz w:val="18"/>
+                <w:szCs w:val="20"/>
+              </w:rPr>
+            </w:pPr>
+            <w:r>
+              <w:rPr>
+                <w:rFonts w:ascii="Arial" w:hAnsi="Arial" w:cs="Arial"/>
+                <w:sz w:val="18"/>
+                <w:szCs w:val="20"/>
+              </w:rPr>
+              <w:t>R Documentation</w:t>
+            </w:r>
+          </w:p>
+        </w:tc>
+      </w:tr>
+    </w:tbl>
+    <w:p>
+      <w:pPr>
+        <w:pStyle w:val="Heading2"/>
+        <w:rPr>
+          <w:rFonts w:ascii="Arial" w:hAnsi="Arial" w:cs="Arial"/>
+          <w:b w:val="0"/>
+          <w:bCs w:val="0"/>
+          <w:sz w:val="28"/>
+          <w:szCs w:val="48"/>
+        </w:rPr>
+      </w:pPr>
+      <w:r>
+        <w:rPr>
+          <w:rFonts w:ascii="Arial" w:hAnsi="Arial" w:cs="Arial"/>
+          <w:b w:val="0"/>
+          <w:bCs w:val="0"/>
+          <w:sz w:val="28"/>
+          <w:szCs w:val="48"/>
+        </w:rPr>
+        <w:t>Comparison of species ranges in environmental space</w:t>
+      </w:r>
+    </w:p>
+    <w:p>
+      <w:pPr>
+        <w:pStyle w:val="Heading3"/>
+        <w:rPr>
+          <w:rFonts w:ascii="Arial" w:hAnsi="Arial" w:cs="Arial"/>
+          <w:sz w:val="20"/>
+        </w:rPr>
+      </w:pPr>
+      <w:r>
+        <w:rPr>
+          <w:rFonts w:ascii="Arial" w:hAnsi="Arial" w:cs="Arial"/>
+          <w:sz w:val="20"/>
+        </w:rPr>
+        <w:t>Description</w:t>
+      </w:r>
+    </w:p>
+    <w:p>
+      <w:pPr>
+        <w:pStyle w:val="NormalWeb"/>
+        <w:rPr>
+          <w:rFonts w:ascii="Arial" w:hAnsi="Arial" w:cs="Arial"/>
+          <w:sz w:val="18"/>
+          <w:szCs w:val="20"/>
+        </w:rPr>
+      </w:pPr>
+      <w:r>
+        <w:rPr>
+          <w:rFonts w:ascii="Arial" w:hAnsi="Arial" w:cs="Arial"/>
+          <w:sz w:val="18"/>
+          <w:szCs w:val="20"/>
+        </w:rPr>
+        <w:t xml:space="preserve">ranges_envcomp generates a </w:t>
+      </w:r>
+      <w:proofErr w:type="gramStart"/>
+      <w:r>
+        <w:rPr>
+          <w:rFonts w:ascii="Arial" w:hAnsi="Arial" w:cs="Arial"/>
+          <w:sz w:val="18"/>
+          <w:szCs w:val="20"/>
+        </w:rPr>
+        <w:t>two dimensional</w:t>
+      </w:r>
+      <w:proofErr w:type="gramEnd"/>
+      <w:r>
+        <w:rPr>
+          <w:rFonts w:ascii="Arial" w:hAnsi="Arial" w:cs="Arial"/>
+          <w:sz w:val="18"/>
+          <w:szCs w:val="20"/>
+        </w:rPr>
+        <w:t xml:space="preserve"> comparison of a species' ranges created using distinct </w:t>
+      </w:r>
+      <w:proofErr w:type="spellStart"/>
+      <w:r>
+        <w:rPr>
+          <w:rFonts w:ascii="Arial" w:hAnsi="Arial" w:cs="Arial"/>
+          <w:sz w:val="18"/>
+          <w:szCs w:val="20"/>
+        </w:rPr>
+        <w:t>algortihms</w:t>
+      </w:r>
+      <w:proofErr w:type="spellEnd"/>
+      <w:r>
+        <w:rPr>
+          <w:rFonts w:ascii="Arial" w:hAnsi="Arial" w:cs="Arial"/>
+          <w:sz w:val="18"/>
+          <w:szCs w:val="20"/>
+        </w:rPr>
+        <w:t>, to visualize implications of selecting one of them if environmental conditions are considered.</w:t>
+      </w:r>
+    </w:p>
+    <w:p>
+      <w:pPr>
+        <w:pStyle w:val="Heading3"/>
+        <w:rPr>
+          <w:rFonts w:ascii="Arial" w:hAnsi="Arial" w:cs="Arial"/>
+          <w:sz w:val="20"/>
+        </w:rPr>
+      </w:pPr>
+      <w:r>
+        <w:rPr>
+          <w:rFonts w:ascii="Arial" w:hAnsi="Arial" w:cs="Arial"/>
+          <w:sz w:val="20"/>
+        </w:rPr>
+        <w:t>Usage</w:t>
+      </w:r>
       <w:bookmarkStart w:id="0" w:name="_GoBack"/>
       <w:bookmarkEnd w:id="0"/>
+    </w:p>
+    <w:p>
+      <w:pPr>
+        <w:pStyle w:val="HTMLPreformatted"/>
+        <w:rPr>
+          <w:sz w:val="18"/>
+        </w:rPr>
+      </w:pPr>
+      <w:r>
+        <w:rPr>
+          <w:sz w:val="18"/>
+        </w:rPr>
+        <w:t>ranges_</w:t>
+      </w:r>
+      <w:proofErr w:type="gramStart"/>
+      <w:r>
+        <w:rPr>
+          <w:sz w:val="18"/>
+        </w:rPr>
+        <w:t>envcomp(</w:t>
+      </w:r>
+      <w:proofErr w:type="gramEnd"/>
+      <w:r>
+        <w:rPr>
+          <w:sz w:val="18"/>
+        </w:rPr>
+        <w:t>occurrences, variables, ranges, export = FALSE,</w:t>
+      </w:r>
+    </w:p>
+    <w:p>
+      <w:pPr>
+        <w:pStyle w:val="HTMLPreformatted"/>
+        <w:rPr>
+          <w:sz w:val="18"/>
+        </w:rPr>
+      </w:pPr>
+      <w:r>
+        <w:rPr>
+          <w:sz w:val="18"/>
+        </w:rPr>
+        <w:t xml:space="preserve">  format = "</w:t>
+      </w:r>
+      <w:proofErr w:type="spellStart"/>
+      <w:r>
+        <w:rPr>
+          <w:sz w:val="18"/>
+        </w:rPr>
+        <w:t>png</w:t>
+      </w:r>
+      <w:proofErr w:type="spellEnd"/>
+      <w:r>
+        <w:rPr>
+          <w:sz w:val="18"/>
+        </w:rPr>
+        <w:t>", ...)</w:t>
+      </w:r>
+    </w:p>
+    <w:p>
+      <w:pPr>
+        <w:pStyle w:val="Heading3"/>
+        <w:rPr>
+          <w:rFonts w:ascii="Arial" w:hAnsi="Arial" w:cs="Arial"/>
+          <w:sz w:val="20"/>
+        </w:rPr>
+      </w:pPr>
+      <w:r>
+        <w:rPr>
+          <w:rFonts w:ascii="Arial" w:hAnsi="Arial" w:cs="Arial"/>
+          <w:sz w:val="20"/>
+        </w:rPr>
+        <w:t>Arguments</w:t>
+      </w:r>
+    </w:p>
+    <w:tbl>
+      <w:tblPr>
+        <w:tblW w:w="0" w:type="auto"/>
+        <w:tblCellSpacing w:w="15" w:type="dxa"/>
+        <w:tblCellMar>
+          <w:top w:w="15" w:type="dxa"/>
+          <w:left w:w="15" w:type="dxa"/>
+          <w:bottom w:w="15" w:type="dxa"/>
+          <w:right w:w="15" w:type="dxa"/>
+        </w:tblCellMar>
+        <w:tblLook w:val="04A0" w:firstRow="1" w:lastRow="0" w:firstColumn="1" w:lastColumn="0" w:noHBand="0" w:noVBand="1"/>
+        <w:tblDescription w:val="R argblock"/>
+      </w:tblPr>
+      <w:tblGrid>
+        <w:gridCol w:w="1429"/>
+        <w:gridCol w:w="7931"/>
+      </w:tblGrid>
+      <w:tr>
+        <w:trPr>
+          <w:tblCellSpacing w:w="15" w:type="dxa"/>
+        </w:trPr>
+        <w:tc>
+          <w:tcPr>
+            <w:tcW w:w="0" w:type="auto"/>
+            <w:tcMar>
+              <w:top w:w="15" w:type="dxa"/>
+              <w:left w:w="15" w:type="dxa"/>
+              <w:bottom w:w="15" w:type="dxa"/>
+              <w:right w:w="180" w:type="dxa"/>
+            </w:tcMar>
+            <w:hideMark/>
+          </w:tcPr>
+          <w:p>
+            <w:pPr>
+              <w:rPr>
+                <w:rFonts w:ascii="Arial" w:hAnsi="Arial" w:cs="Arial"/>
+                <w:sz w:val="18"/>
+                <w:szCs w:val="20"/>
+              </w:rPr>
+            </w:pPr>
+            <w:r>
+              <w:rPr>
+                <w:rStyle w:val="HTMLCode"/>
+                <w:rFonts w:eastAsiaTheme="minorHAnsi"/>
+                <w:sz w:val="18"/>
+              </w:rPr>
+              <w:t>occurrences</w:t>
+            </w:r>
+          </w:p>
+        </w:tc>
+        <w:tc>
+          <w:tcPr>
+            <w:tcW w:w="0" w:type="auto"/>
+            <w:hideMark/>
+          </w:tcPr>
+          <w:p>
+            <w:pPr>
+              <w:pStyle w:val="NormalWeb"/>
+              <w:spacing w:before="0" w:beforeAutospacing="0" w:after="90" w:afterAutospacing="0"/>
+              <w:rPr>
+                <w:rFonts w:ascii="Arial" w:hAnsi="Arial" w:cs="Arial"/>
+                <w:sz w:val="18"/>
+                <w:szCs w:val="20"/>
+              </w:rPr>
+            </w:pPr>
+            <w:r>
+              <w:rPr>
+                <w:rFonts w:ascii="Arial" w:hAnsi="Arial" w:cs="Arial"/>
+                <w:sz w:val="18"/>
+                <w:szCs w:val="20"/>
+              </w:rPr>
+              <w:t xml:space="preserve">a </w:t>
+            </w:r>
+            <w:proofErr w:type="spellStart"/>
+            <w:proofErr w:type="gramStart"/>
+            <w:r>
+              <w:rPr>
+                <w:rFonts w:ascii="Arial" w:hAnsi="Arial" w:cs="Arial"/>
+                <w:sz w:val="18"/>
+                <w:szCs w:val="20"/>
+              </w:rPr>
+              <w:t>data.frame</w:t>
+            </w:r>
+            <w:proofErr w:type="spellEnd"/>
+            <w:proofErr w:type="gramEnd"/>
+            <w:r>
+              <w:rPr>
+                <w:rFonts w:ascii="Arial" w:hAnsi="Arial" w:cs="Arial"/>
+                <w:sz w:val="18"/>
+                <w:szCs w:val="20"/>
+              </w:rPr>
+              <w:t xml:space="preserve"> containing species occurrences, columns must be: Species, Longitude, and Latitude.</w:t>
+            </w:r>
+          </w:p>
+        </w:tc>
+      </w:tr>
+      <w:tr>
+        <w:trPr>
+          <w:tblCellSpacing w:w="15" w:type="dxa"/>
+        </w:trPr>
+        <w:tc>
+          <w:tcPr>
+            <w:tcW w:w="0" w:type="auto"/>
+            <w:tcMar>
+              <w:top w:w="15" w:type="dxa"/>
+              <w:left w:w="15" w:type="dxa"/>
+              <w:bottom w:w="15" w:type="dxa"/>
+              <w:right w:w="180" w:type="dxa"/>
+            </w:tcMar>
+            <w:hideMark/>
+          </w:tcPr>
+          <w:p>
+            <w:pPr>
+              <w:rPr>
+                <w:rFonts w:ascii="Arial" w:hAnsi="Arial" w:cs="Arial"/>
+                <w:sz w:val="18"/>
+                <w:szCs w:val="20"/>
+              </w:rPr>
+            </w:pPr>
+            <w:r>
+              <w:rPr>
+                <w:rStyle w:val="HTMLCode"/>
+                <w:rFonts w:eastAsiaTheme="minorHAnsi"/>
+                <w:sz w:val="18"/>
+              </w:rPr>
+              <w:t>variables</w:t>
+            </w:r>
+          </w:p>
+        </w:tc>
+        <w:tc>
+          <w:tcPr>
+            <w:tcW w:w="0" w:type="auto"/>
+            <w:hideMark/>
+          </w:tcPr>
+          <w:p>
+            <w:pPr>
+              <w:pStyle w:val="NormalWeb"/>
+              <w:spacing w:before="0" w:beforeAutospacing="0" w:after="90" w:afterAutospacing="0"/>
+              <w:rPr>
+                <w:rFonts w:ascii="Arial" w:hAnsi="Arial" w:cs="Arial"/>
+                <w:sz w:val="18"/>
+                <w:szCs w:val="20"/>
+              </w:rPr>
+            </w:pPr>
+            <w:r>
+              <w:rPr>
+                <w:rFonts w:ascii="Arial" w:hAnsi="Arial" w:cs="Arial"/>
+                <w:sz w:val="18"/>
+                <w:szCs w:val="20"/>
+              </w:rPr>
+              <w:t xml:space="preserve">a </w:t>
+            </w:r>
+            <w:proofErr w:type="spellStart"/>
+            <w:r>
+              <w:rPr>
+                <w:rFonts w:ascii="Arial" w:hAnsi="Arial" w:cs="Arial"/>
+                <w:sz w:val="18"/>
+                <w:szCs w:val="20"/>
+              </w:rPr>
+              <w:t>RasterStack</w:t>
+            </w:r>
+            <w:proofErr w:type="spellEnd"/>
+            <w:r>
+              <w:rPr>
+                <w:rFonts w:ascii="Arial" w:hAnsi="Arial" w:cs="Arial"/>
+                <w:sz w:val="18"/>
+                <w:szCs w:val="20"/>
+              </w:rPr>
+              <w:t xml:space="preserve"> object of environmental variables that will be used for performing the trend surface analysis.</w:t>
+            </w:r>
+          </w:p>
+        </w:tc>
+      </w:tr>
+      <w:tr>
+        <w:trPr>
+          <w:tblCellSpacing w:w="15" w:type="dxa"/>
+        </w:trPr>
+        <w:tc>
+          <w:tcPr>
+            <w:tcW w:w="0" w:type="auto"/>
+            <w:tcMar>
+              <w:top w:w="15" w:type="dxa"/>
+              <w:left w:w="15" w:type="dxa"/>
+              <w:bottom w:w="15" w:type="dxa"/>
+              <w:right w:w="180" w:type="dxa"/>
+            </w:tcMar>
+            <w:hideMark/>
+          </w:tcPr>
+          <w:p>
+            <w:pPr>
+              <w:rPr>
+                <w:rFonts w:ascii="Arial" w:hAnsi="Arial" w:cs="Arial"/>
+                <w:sz w:val="18"/>
+                <w:szCs w:val="20"/>
+              </w:rPr>
+            </w:pPr>
+            <w:r>
+              <w:rPr>
+                <w:rStyle w:val="HTMLCode"/>
+                <w:rFonts w:eastAsiaTheme="minorHAnsi"/>
+                <w:sz w:val="18"/>
+              </w:rPr>
+              <w:t>ranges</w:t>
+            </w:r>
+          </w:p>
+        </w:tc>
+        <w:tc>
+          <w:tcPr>
+            <w:tcW w:w="0" w:type="auto"/>
+            <w:hideMark/>
+          </w:tcPr>
+          <w:p>
+            <w:pPr>
+              <w:pStyle w:val="NormalWeb"/>
+              <w:spacing w:before="0" w:beforeAutospacing="0" w:after="90" w:afterAutospacing="0"/>
+              <w:rPr>
+                <w:rFonts w:ascii="Arial" w:hAnsi="Arial" w:cs="Arial"/>
+                <w:sz w:val="18"/>
+                <w:szCs w:val="20"/>
+              </w:rPr>
+            </w:pPr>
+            <w:r>
+              <w:rPr>
+                <w:rFonts w:ascii="Arial" w:hAnsi="Arial" w:cs="Arial"/>
+                <w:sz w:val="18"/>
+                <w:szCs w:val="20"/>
+              </w:rPr>
+              <w:t xml:space="preserve">a list of objects produced with any of the following </w:t>
+            </w:r>
+            <w:proofErr w:type="gramStart"/>
+            <w:r>
+              <w:rPr>
+                <w:rFonts w:ascii="Arial" w:hAnsi="Arial" w:cs="Arial"/>
+                <w:sz w:val="18"/>
+                <w:szCs w:val="20"/>
+              </w:rPr>
+              <w:t>functions:</w:t>
+            </w:r>
+            <w:r>
+              <w:rPr>
+                <w:rStyle w:val="HTMLCode"/>
+                <w:sz w:val="18"/>
+              </w:rPr>
+              <w:t>rangemap</w:t>
+            </w:r>
+            <w:proofErr w:type="gramEnd"/>
+            <w:r>
+              <w:rPr>
+                <w:rStyle w:val="HTMLCode"/>
+                <w:sz w:val="18"/>
+              </w:rPr>
+              <w:t>_buff</w:t>
+            </w:r>
+            <w:r>
+              <w:rPr>
+                <w:rFonts w:ascii="Arial" w:hAnsi="Arial" w:cs="Arial"/>
+                <w:sz w:val="18"/>
+                <w:szCs w:val="20"/>
+              </w:rPr>
+              <w:t>,</w:t>
+            </w:r>
+            <w:r>
+              <w:rPr>
+                <w:rStyle w:val="apple-converted-space"/>
+                <w:rFonts w:ascii="Arial" w:hAnsi="Arial" w:cs="Arial"/>
+                <w:sz w:val="22"/>
+              </w:rPr>
+              <w:t> </w:t>
+            </w:r>
+            <w:r>
+              <w:rPr>
+                <w:rStyle w:val="HTMLCode"/>
+                <w:sz w:val="18"/>
+              </w:rPr>
+              <w:t>rangemap_bound</w:t>
+            </w:r>
+            <w:r>
+              <w:rPr>
+                <w:rFonts w:ascii="Arial" w:hAnsi="Arial" w:cs="Arial"/>
+                <w:sz w:val="18"/>
+                <w:szCs w:val="20"/>
+              </w:rPr>
+              <w:t>,</w:t>
+            </w:r>
+            <w:r>
+              <w:rPr>
+                <w:rStyle w:val="apple-converted-space"/>
+                <w:rFonts w:ascii="Arial" w:hAnsi="Arial" w:cs="Arial"/>
+                <w:sz w:val="22"/>
+              </w:rPr>
+              <w:t> </w:t>
+            </w:r>
+            <w:r>
+              <w:rPr>
+                <w:rStyle w:val="HTMLCode"/>
+                <w:sz w:val="18"/>
+              </w:rPr>
+              <w:t>rangemap_hull</w:t>
+            </w:r>
+            <w:r>
+              <w:rPr>
+                <w:rFonts w:ascii="Arial" w:hAnsi="Arial" w:cs="Arial"/>
+                <w:sz w:val="18"/>
+                <w:szCs w:val="20"/>
+              </w:rPr>
+              <w:t>,</w:t>
+            </w:r>
+            <w:r>
+              <w:rPr>
+                <w:rStyle w:val="HTMLCode"/>
+                <w:sz w:val="18"/>
+              </w:rPr>
+              <w:t>rangemap_enm</w:t>
+            </w:r>
+            <w:r>
+              <w:rPr>
+                <w:rFonts w:ascii="Arial" w:hAnsi="Arial" w:cs="Arial"/>
+                <w:sz w:val="18"/>
+                <w:szCs w:val="20"/>
+              </w:rPr>
+              <w:t>, and</w:t>
+            </w:r>
+            <w:r>
+              <w:rPr>
+                <w:rStyle w:val="apple-converted-space"/>
+                <w:rFonts w:ascii="Arial" w:hAnsi="Arial" w:cs="Arial"/>
+                <w:sz w:val="22"/>
+              </w:rPr>
+              <w:t> </w:t>
+            </w:r>
+            <w:r>
+              <w:rPr>
+                <w:rStyle w:val="HTMLCode"/>
+                <w:sz w:val="18"/>
+              </w:rPr>
+              <w:t>rangemap_tsa</w:t>
+            </w:r>
+            <w:r>
+              <w:rPr>
+                <w:rFonts w:ascii="Arial" w:hAnsi="Arial" w:cs="Arial"/>
+                <w:sz w:val="18"/>
+                <w:szCs w:val="20"/>
+              </w:rPr>
+              <w:t>.</w:t>
+            </w:r>
+          </w:p>
+        </w:tc>
+      </w:tr>
+      <w:tr>
+        <w:trPr>
+          <w:tblCellSpacing w:w="15" w:type="dxa"/>
+        </w:trPr>
+        <w:tc>
+          <w:tcPr>
+            <w:tcW w:w="0" w:type="auto"/>
+            <w:tcMar>
+              <w:top w:w="15" w:type="dxa"/>
+              <w:left w:w="15" w:type="dxa"/>
+              <w:bottom w:w="15" w:type="dxa"/>
+              <w:right w:w="180" w:type="dxa"/>
+            </w:tcMar>
+            <w:hideMark/>
+          </w:tcPr>
+          <w:p>
+            <w:pPr>
+              <w:rPr>
+                <w:rFonts w:ascii="Arial" w:hAnsi="Arial" w:cs="Arial"/>
+                <w:sz w:val="18"/>
+                <w:szCs w:val="20"/>
+              </w:rPr>
+            </w:pPr>
+            <w:r>
+              <w:rPr>
+                <w:rStyle w:val="HTMLCode"/>
+                <w:rFonts w:eastAsiaTheme="minorHAnsi"/>
+                <w:sz w:val="18"/>
+              </w:rPr>
+              <w:t>export</w:t>
+            </w:r>
+          </w:p>
+        </w:tc>
+        <w:tc>
+          <w:tcPr>
+            <w:tcW w:w="0" w:type="auto"/>
+            <w:hideMark/>
+          </w:tcPr>
+          <w:p>
+            <w:pPr>
+              <w:pStyle w:val="NormalWeb"/>
+              <w:spacing w:before="0" w:beforeAutospacing="0" w:after="90" w:afterAutospacing="0"/>
+              <w:rPr>
+                <w:rFonts w:ascii="Arial" w:hAnsi="Arial" w:cs="Arial"/>
+                <w:sz w:val="18"/>
+                <w:szCs w:val="20"/>
+              </w:rPr>
+            </w:pPr>
+            <w:r>
+              <w:rPr>
+                <w:rFonts w:ascii="Arial" w:hAnsi="Arial" w:cs="Arial"/>
+                <w:sz w:val="18"/>
+                <w:szCs w:val="20"/>
+              </w:rPr>
+              <w:t xml:space="preserve">(logical) if TRUE a figure in format = format will be written in the working directory, </w:t>
+            </w:r>
+            <w:proofErr w:type="spellStart"/>
+            <w:r>
+              <w:rPr>
+                <w:rFonts w:ascii="Arial" w:hAnsi="Arial" w:cs="Arial"/>
+                <w:sz w:val="18"/>
+                <w:szCs w:val="20"/>
+              </w:rPr>
+              <w:t>appart</w:t>
+            </w:r>
+            <w:proofErr w:type="spellEnd"/>
+            <w:r>
+              <w:rPr>
+                <w:rFonts w:ascii="Arial" w:hAnsi="Arial" w:cs="Arial"/>
+                <w:sz w:val="18"/>
+                <w:szCs w:val="20"/>
+              </w:rPr>
+              <w:t xml:space="preserve"> of the returned object.</w:t>
+            </w:r>
+          </w:p>
+        </w:tc>
+      </w:tr>
+      <w:tr>
+        <w:trPr>
+          <w:tblCellSpacing w:w="15" w:type="dxa"/>
+        </w:trPr>
+        <w:tc>
+          <w:tcPr>
+            <w:tcW w:w="0" w:type="auto"/>
+            <w:tcMar>
+              <w:top w:w="15" w:type="dxa"/>
+              <w:left w:w="15" w:type="dxa"/>
+              <w:bottom w:w="15" w:type="dxa"/>
+              <w:right w:w="180" w:type="dxa"/>
+            </w:tcMar>
+            <w:hideMark/>
+          </w:tcPr>
+          <w:p>
+            <w:pPr>
+              <w:rPr>
+                <w:rFonts w:ascii="Arial" w:hAnsi="Arial" w:cs="Arial"/>
+                <w:sz w:val="18"/>
+                <w:szCs w:val="20"/>
+              </w:rPr>
+            </w:pPr>
+            <w:r>
+              <w:rPr>
+                <w:rStyle w:val="HTMLCode"/>
+                <w:rFonts w:eastAsiaTheme="minorHAnsi"/>
+                <w:sz w:val="18"/>
+              </w:rPr>
+              <w:t>format</w:t>
+            </w:r>
+          </w:p>
+        </w:tc>
+        <w:tc>
+          <w:tcPr>
+            <w:tcW w:w="0" w:type="auto"/>
+            <w:hideMark/>
+          </w:tcPr>
+          <w:p>
+            <w:pPr>
+              <w:pStyle w:val="NormalWeb"/>
+              <w:spacing w:before="0" w:beforeAutospacing="0" w:after="90" w:afterAutospacing="0"/>
+              <w:rPr>
+                <w:rFonts w:ascii="Arial" w:hAnsi="Arial" w:cs="Arial"/>
+                <w:sz w:val="18"/>
+                <w:szCs w:val="20"/>
+              </w:rPr>
+            </w:pPr>
+            <w:r>
+              <w:rPr>
+                <w:rFonts w:ascii="Arial" w:hAnsi="Arial" w:cs="Arial"/>
+                <w:sz w:val="18"/>
+                <w:szCs w:val="20"/>
+              </w:rPr>
+              <w:t>(character) format of the figure that will be written in the working directory if export = TRUE.</w:t>
+            </w:r>
+          </w:p>
+        </w:tc>
+      </w:tr>
+      <w:tr>
+        <w:trPr>
+          <w:tblCellSpacing w:w="15" w:type="dxa"/>
+        </w:trPr>
+        <w:tc>
+          <w:tcPr>
+            <w:tcW w:w="0" w:type="auto"/>
+            <w:tcMar>
+              <w:top w:w="15" w:type="dxa"/>
+              <w:left w:w="15" w:type="dxa"/>
+              <w:bottom w:w="15" w:type="dxa"/>
+              <w:right w:w="180" w:type="dxa"/>
+            </w:tcMar>
+            <w:hideMark/>
+          </w:tcPr>
+          <w:p>
+            <w:pPr>
+              <w:rPr>
+                <w:rFonts w:ascii="Arial" w:hAnsi="Arial" w:cs="Arial"/>
+                <w:sz w:val="18"/>
+                <w:szCs w:val="20"/>
+              </w:rPr>
+            </w:pPr>
+            <w:r>
+              <w:rPr>
+                <w:rStyle w:val="HTMLCode"/>
+                <w:rFonts w:eastAsiaTheme="minorHAnsi"/>
+                <w:sz w:val="18"/>
+              </w:rPr>
+              <w:t>...</w:t>
+            </w:r>
+          </w:p>
+        </w:tc>
+        <w:tc>
+          <w:tcPr>
+            <w:tcW w:w="0" w:type="auto"/>
+            <w:hideMark/>
+          </w:tcPr>
+          <w:p>
+            <w:pPr>
+              <w:pStyle w:val="NormalWeb"/>
+              <w:spacing w:before="0" w:beforeAutospacing="0" w:after="90" w:afterAutospacing="0"/>
+              <w:rPr>
+                <w:rFonts w:ascii="Arial" w:hAnsi="Arial" w:cs="Arial"/>
+                <w:sz w:val="18"/>
+                <w:szCs w:val="20"/>
+              </w:rPr>
+            </w:pPr>
+            <w:r>
+              <w:rPr>
+                <w:rFonts w:ascii="Arial" w:hAnsi="Arial" w:cs="Arial"/>
+                <w:sz w:val="18"/>
+                <w:szCs w:val="20"/>
+              </w:rPr>
+              <w:t>other arguments from function</w:t>
+            </w:r>
+            <w:r>
+              <w:rPr>
+                <w:rStyle w:val="apple-converted-space"/>
+                <w:rFonts w:ascii="Arial" w:hAnsi="Arial" w:cs="Arial"/>
+                <w:sz w:val="22"/>
+              </w:rPr>
+              <w:t> </w:t>
+            </w:r>
+            <w:r>
+              <w:rPr>
+                <w:rStyle w:val="HTMLCode"/>
+                <w:sz w:val="18"/>
+              </w:rPr>
+              <w:t>plot</w:t>
+            </w:r>
+            <w:r>
+              <w:rPr>
+                <w:rFonts w:ascii="Arial" w:hAnsi="Arial" w:cs="Arial"/>
+                <w:sz w:val="18"/>
+                <w:szCs w:val="20"/>
+              </w:rPr>
+              <w:t>.</w:t>
+            </w:r>
+          </w:p>
+        </w:tc>
+      </w:tr>
+    </w:tbl>
+    <w:p>
+      <w:pPr>
+        <w:pStyle w:val="Heading3"/>
+        <w:rPr>
+          <w:rFonts w:ascii="Arial" w:hAnsi="Arial" w:cs="Arial"/>
+          <w:sz w:val="20"/>
+        </w:rPr>
+      </w:pPr>
+      <w:r>
+        <w:rPr>
+          <w:rFonts w:ascii="Arial" w:hAnsi="Arial" w:cs="Arial"/>
+          <w:sz w:val="20"/>
+        </w:rPr>
+        <w:t>Details</w:t>
+      </w:r>
+    </w:p>
+    <w:p>
+      <w:pPr>
+        <w:pStyle w:val="NormalWeb"/>
+        <w:rPr>
+          <w:rFonts w:ascii="Arial" w:hAnsi="Arial" w:cs="Arial"/>
+          <w:sz w:val="18"/>
+          <w:szCs w:val="20"/>
+        </w:rPr>
+      </w:pPr>
+      <w:r>
+        <w:rPr>
+          <w:rFonts w:ascii="Arial" w:hAnsi="Arial" w:cs="Arial"/>
+          <w:sz w:val="18"/>
+          <w:szCs w:val="20"/>
+        </w:rPr>
+        <w:lastRenderedPageBreak/>
+        <w:t>Trend surface analysis Is a method based on low-order polynomials of spatial coordinates for estimating a regular grid of points from scattered observations.</w:t>
+      </w:r>
+    </w:p>
+    <w:p>
+      <w:pPr>
+        <w:pStyle w:val="Heading3"/>
+        <w:rPr>
+          <w:rFonts w:ascii="Arial" w:hAnsi="Arial" w:cs="Arial"/>
+          <w:sz w:val="20"/>
+        </w:rPr>
+      </w:pPr>
+      <w:r>
+        <w:rPr>
+          <w:rFonts w:ascii="Arial" w:hAnsi="Arial" w:cs="Arial"/>
+          <w:sz w:val="20"/>
+        </w:rPr>
+        <w:t>Value</w:t>
+      </w:r>
+    </w:p>
+    <w:p>
+      <w:pPr>
+        <w:pStyle w:val="NormalWeb"/>
+        <w:rPr>
+          <w:rFonts w:ascii="Arial" w:hAnsi="Arial" w:cs="Arial"/>
+          <w:sz w:val="18"/>
+          <w:szCs w:val="20"/>
+        </w:rPr>
+      </w:pPr>
+      <w:r>
+        <w:rPr>
+          <w:rFonts w:ascii="Arial" w:hAnsi="Arial" w:cs="Arial"/>
+          <w:sz w:val="18"/>
+          <w:szCs w:val="20"/>
+        </w:rPr>
+        <w:t>A figure showing, in the environmental space, the species ranges generated with any of the functions:</w:t>
+      </w:r>
+      <w:r>
+        <w:rPr>
+          <w:rStyle w:val="apple-converted-space"/>
+          <w:rFonts w:ascii="Arial" w:hAnsi="Arial" w:cs="Arial"/>
+          <w:sz w:val="22"/>
+        </w:rPr>
+        <w:t> </w:t>
+      </w:r>
+      <w:r>
+        <w:rPr>
+          <w:rStyle w:val="HTMLCode"/>
+          <w:sz w:val="18"/>
+        </w:rPr>
+        <w:t>rangemap_buff</w:t>
+      </w:r>
+      <w:r>
+        <w:rPr>
+          <w:rFonts w:ascii="Arial" w:hAnsi="Arial" w:cs="Arial"/>
+          <w:sz w:val="18"/>
+          <w:szCs w:val="20"/>
+        </w:rPr>
+        <w:t>,</w:t>
+      </w:r>
+      <w:r>
+        <w:rPr>
+          <w:rStyle w:val="apple-converted-space"/>
+          <w:rFonts w:ascii="Arial" w:hAnsi="Arial" w:cs="Arial"/>
+          <w:sz w:val="22"/>
+        </w:rPr>
+        <w:t> </w:t>
+      </w:r>
+      <w:r>
+        <w:rPr>
+          <w:rStyle w:val="HTMLCode"/>
+          <w:sz w:val="18"/>
+        </w:rPr>
+        <w:t>rangemap_bound</w:t>
+      </w:r>
+      <w:r>
+        <w:rPr>
+          <w:rFonts w:ascii="Arial" w:hAnsi="Arial" w:cs="Arial"/>
+          <w:sz w:val="18"/>
+          <w:szCs w:val="20"/>
+        </w:rPr>
+        <w:t>,</w:t>
+      </w:r>
+      <w:r>
+        <w:rPr>
+          <w:rStyle w:val="apple-converted-space"/>
+          <w:rFonts w:ascii="Arial" w:hAnsi="Arial" w:cs="Arial"/>
+          <w:sz w:val="22"/>
+        </w:rPr>
+        <w:t> </w:t>
+      </w:r>
+      <w:r>
+        <w:rPr>
+          <w:rStyle w:val="HTMLCode"/>
+          <w:sz w:val="18"/>
+        </w:rPr>
+        <w:t>rangemap_hull</w:t>
+      </w:r>
+      <w:r>
+        <w:rPr>
+          <w:rFonts w:ascii="Arial" w:hAnsi="Arial" w:cs="Arial"/>
+          <w:sz w:val="18"/>
+          <w:szCs w:val="20"/>
+        </w:rPr>
+        <w:t>,</w:t>
+      </w:r>
+      <w:r>
+        <w:rPr>
+          <w:rStyle w:val="apple-converted-space"/>
+          <w:rFonts w:ascii="Arial" w:hAnsi="Arial" w:cs="Arial"/>
+          <w:sz w:val="22"/>
+        </w:rPr>
+        <w:t> </w:t>
+      </w:r>
+      <w:r>
+        <w:rPr>
+          <w:rStyle w:val="HTMLCode"/>
+          <w:sz w:val="18"/>
+        </w:rPr>
+        <w:t>rangemap_enm</w:t>
+      </w:r>
+      <w:r>
+        <w:rPr>
+          <w:rFonts w:ascii="Arial" w:hAnsi="Arial" w:cs="Arial"/>
+          <w:sz w:val="18"/>
+          <w:szCs w:val="20"/>
+        </w:rPr>
+        <w:t xml:space="preserve">, </w:t>
+      </w:r>
+      <w:proofErr w:type="spellStart"/>
+      <w:r>
+        <w:rPr>
+          <w:rFonts w:ascii="Arial" w:hAnsi="Arial" w:cs="Arial"/>
+          <w:sz w:val="18"/>
+          <w:szCs w:val="20"/>
+        </w:rPr>
+        <w:t>and</w:t>
+      </w:r>
+      <w:r>
+        <w:rPr>
+          <w:rStyle w:val="HTMLCode"/>
+          <w:sz w:val="18"/>
+        </w:rPr>
+        <w:t>rangemap_tsa</w:t>
+      </w:r>
+      <w:proofErr w:type="spellEnd"/>
+      <w:r>
+        <w:rPr>
+          <w:rFonts w:ascii="Arial" w:hAnsi="Arial" w:cs="Arial"/>
+          <w:sz w:val="18"/>
+          <w:szCs w:val="20"/>
+        </w:rPr>
+        <w:t>.</w:t>
+      </w:r>
+    </w:p>
+    <w:p>
+      <w:pPr>
+        <w:pStyle w:val="NormalWeb"/>
+        <w:rPr>
+          <w:rFonts w:ascii="Arial" w:hAnsi="Arial" w:cs="Arial"/>
+          <w:sz w:val="18"/>
+          <w:szCs w:val="20"/>
+        </w:rPr>
+      </w:pPr>
     </w:p>
     <w:p>
       <w:pPr>

</xml_diff>